<commit_message>
possibilidades de rotas com classes, unit tests
</commit_message>
<xml_diff>
--- a/Anotações do código.docx
+++ b/Anotações do código.docx
@@ -177,27 +177,7 @@
           <w:sz w:val="24"/>
           <w:szCs w:val="24"/>
         </w:rPr>
-        <w:t>enviro</w:t>
-      </w:r>
-      <w:r>
-        <w:rPr>
-          <w:rFonts w:ascii="Arial" w:hAnsi="Arial" w:cs="Arial"/>
-          <w:b/>
-          <w:bCs/>
-          <w:sz w:val="24"/>
-          <w:szCs w:val="24"/>
-        </w:rPr>
-        <w:t>nment</w:t>
-      </w:r>
-      <w:r>
-        <w:rPr>
-          <w:rFonts w:ascii="Arial" w:hAnsi="Arial" w:cs="Arial"/>
-          <w:b/>
-          <w:bCs/>
-          <w:sz w:val="24"/>
-          <w:szCs w:val="24"/>
-        </w:rPr>
-        <w:t>:</w:t>
+        <w:t>environment:</w:t>
       </w:r>
       <w:r>
         <w:rPr>
@@ -379,6 +359,7 @@
           <w:szCs w:val="24"/>
         </w:rPr>
       </w:pPr>
+      <w:bookmarkStart w:id="0" w:name="_Hlk157412976"/>
       <w:r>
         <w:rPr>
           <w:rFonts w:ascii="Arial" w:hAnsi="Arial" w:cs="Arial"/>
@@ -416,6 +397,7 @@
         <w:t xml:space="preserve">. </w:t>
       </w:r>
     </w:p>
+    <w:bookmarkEnd w:id="0"/>
     <w:p>
       <w:pPr>
         <w:jc w:val="both"/>
@@ -489,23 +471,7 @@
           <w:sz w:val="24"/>
           <w:szCs w:val="24"/>
         </w:rPr>
-        <w:t>response</w:t>
-      </w:r>
-      <w:r>
-        <w:rPr>
-          <w:rFonts w:ascii="Consolas" w:hAnsi="Consolas" w:cs="Arial"/>
-          <w:sz w:val="24"/>
-          <w:szCs w:val="24"/>
-        </w:rPr>
-        <w:t xml:space="preserve"> = </w:t>
-      </w:r>
-      <w:r>
-        <w:rPr>
-          <w:rFonts w:ascii="Consolas" w:hAnsi="Consolas" w:cs="Arial"/>
-          <w:sz w:val="24"/>
-          <w:szCs w:val="24"/>
-        </w:rPr>
-        <w:t>self.handle_request(request)</w:t>
+        <w:t>response = self.handle_request(request)</w:t>
       </w:r>
       <w:r>
         <w:rPr>
@@ -610,6 +576,9 @@
         </w:rPr>
       </w:pPr>
       <w:r>
+        <w:rPr>
+          <w:noProof/>
+        </w:rPr>
         <w:drawing>
           <wp:inline distT="0" distB="0" distL="0" distR="0" wp14:anchorId="09C88BA7" wp14:editId="189EE65B">
             <wp:extent cx="5400040" cy="2252345"/>
@@ -1134,6 +1103,16 @@
           <w:szCs w:val="24"/>
         </w:rPr>
       </w:pPr>
+    </w:p>
+    <w:p>
+      <w:pPr>
+        <w:jc w:val="both"/>
+        <w:rPr>
+          <w:rFonts w:ascii="Arial" w:hAnsi="Arial" w:cs="Arial"/>
+          <w:sz w:val="24"/>
+          <w:szCs w:val="24"/>
+        </w:rPr>
+      </w:pPr>
       <w:r>
         <w:rPr>
           <w:rFonts w:ascii="Arial" w:hAnsi="Arial" w:cs="Arial"/>
@@ -1177,6 +1156,400 @@
           <w:szCs w:val="24"/>
         </w:rPr>
         <w:t xml:space="preserve">. </w:t>
+      </w:r>
+    </w:p>
+    <w:p>
+      <w:pPr>
+        <w:jc w:val="both"/>
+        <w:rPr>
+          <w:rFonts w:ascii="Arial" w:hAnsi="Arial" w:cs="Arial"/>
+          <w:sz w:val="24"/>
+          <w:szCs w:val="24"/>
+        </w:rPr>
+      </w:pPr>
+    </w:p>
+    <w:p>
+      <w:pPr>
+        <w:jc w:val="both"/>
+        <w:rPr>
+          <w:rFonts w:ascii="Arial" w:hAnsi="Arial" w:cs="Arial"/>
+          <w:sz w:val="24"/>
+          <w:szCs w:val="24"/>
+        </w:rPr>
+      </w:pPr>
+      <w:r>
+        <w:rPr>
+          <w:noProof/>
+        </w:rPr>
+        <w:drawing>
+          <wp:inline distT="0" distB="0" distL="0" distR="0" wp14:anchorId="2A3ACACD" wp14:editId="37C41E21">
+            <wp:extent cx="5400040" cy="3185160"/>
+            <wp:effectExtent l="0" t="0" r="0" b="0"/>
+            <wp:docPr id="8" name="Imagem 8"/>
+            <wp:cNvGraphicFramePr>
+              <a:graphicFrameLocks xmlns:a="http://schemas.openxmlformats.org/drawingml/2006/main" noChangeAspect="1"/>
+            </wp:cNvGraphicFramePr>
+            <a:graphic xmlns:a="http://schemas.openxmlformats.org/drawingml/2006/main">
+              <a:graphicData uri="http://schemas.openxmlformats.org/drawingml/2006/picture">
+                <pic:pic xmlns:pic="http://schemas.openxmlformats.org/drawingml/2006/picture">
+                  <pic:nvPicPr>
+                    <pic:cNvPr id="1" name=""/>
+                    <pic:cNvPicPr/>
+                  </pic:nvPicPr>
+                  <pic:blipFill>
+                    <a:blip r:embed="rId14"/>
+                    <a:stretch>
+                      <a:fillRect/>
+                    </a:stretch>
+                  </pic:blipFill>
+                  <pic:spPr>
+                    <a:xfrm>
+                      <a:off x="0" y="0"/>
+                      <a:ext cx="5400040" cy="3185160"/>
+                    </a:xfrm>
+                    <a:prstGeom prst="rect">
+                      <a:avLst/>
+                    </a:prstGeom>
+                  </pic:spPr>
+                </pic:pic>
+              </a:graphicData>
+            </a:graphic>
+          </wp:inline>
+        </w:drawing>
+      </w:r>
+    </w:p>
+    <w:p>
+      <w:pPr>
+        <w:jc w:val="both"/>
+        <w:rPr>
+          <w:rFonts w:ascii="Arial" w:hAnsi="Arial" w:cs="Arial"/>
+          <w:sz w:val="24"/>
+          <w:szCs w:val="24"/>
+        </w:rPr>
+      </w:pPr>
+    </w:p>
+    <w:p>
+      <w:pPr>
+        <w:jc w:val="both"/>
+        <w:rPr>
+          <w:rFonts w:ascii="Arial" w:hAnsi="Arial" w:cs="Arial"/>
+          <w:sz w:val="24"/>
+          <w:szCs w:val="24"/>
+        </w:rPr>
+      </w:pPr>
+      <w:r>
+        <w:rPr>
+          <w:rFonts w:ascii="Arial" w:hAnsi="Arial" w:cs="Arial"/>
+          <w:b/>
+          <w:bCs/>
+          <w:sz w:val="24"/>
+          <w:szCs w:val="24"/>
+        </w:rPr>
+        <w:t>**kwargs:</w:t>
+      </w:r>
+      <w:r>
+        <w:rPr>
+          <w:rFonts w:ascii="Arial" w:hAnsi="Arial" w:cs="Arial"/>
+          <w:sz w:val="24"/>
+          <w:szCs w:val="24"/>
+        </w:rPr>
+        <w:t xml:space="preserve"> </w:t>
+      </w:r>
+      <w:r>
+        <w:rPr>
+          <w:rFonts w:ascii="Arial" w:hAnsi="Arial" w:cs="Arial"/>
+          <w:sz w:val="24"/>
+          <w:szCs w:val="24"/>
+        </w:rPr>
+        <w:t>Variável que permite a passagem de vários argumentos para alguma função</w:t>
+      </w:r>
+      <w:r>
+        <w:rPr>
+          <w:rFonts w:ascii="Arial" w:hAnsi="Arial" w:cs="Arial"/>
+          <w:sz w:val="24"/>
+          <w:szCs w:val="24"/>
+        </w:rPr>
+        <w:t>.</w:t>
+      </w:r>
+    </w:p>
+    <w:p>
+      <w:pPr>
+        <w:jc w:val="both"/>
+        <w:rPr>
+          <w:rFonts w:ascii="Arial" w:hAnsi="Arial" w:cs="Arial"/>
+          <w:sz w:val="24"/>
+          <w:szCs w:val="24"/>
+        </w:rPr>
+      </w:pPr>
+      <w:r>
+        <w:rPr>
+          <w:rFonts w:ascii="Arial" w:hAnsi="Arial" w:cs="Arial"/>
+          <w:b/>
+          <w:bCs/>
+          <w:sz w:val="24"/>
+          <w:szCs w:val="24"/>
+        </w:rPr>
+        <w:t>parse:</w:t>
+      </w:r>
+      <w:r>
+        <w:rPr>
+          <w:rFonts w:ascii="Arial" w:hAnsi="Arial" w:cs="Arial"/>
+          <w:sz w:val="24"/>
+          <w:szCs w:val="24"/>
+        </w:rPr>
+        <w:t xml:space="preserve"> Veio da biblioteca de mesmo nome serve para relacionar informações textuais, no caso, para saber qual nome exibir na página </w:t>
+      </w:r>
+      <w:r>
+        <w:rPr>
+          <w:rFonts w:ascii="Consolas" w:hAnsi="Consolas" w:cs="Arial"/>
+          <w:sz w:val="24"/>
+          <w:szCs w:val="24"/>
+        </w:rPr>
+        <w:t>hello/{nome}</w:t>
+      </w:r>
+      <w:r>
+        <w:rPr>
+          <w:rFonts w:ascii="Arial" w:hAnsi="Arial" w:cs="Arial"/>
+          <w:sz w:val="24"/>
+          <w:szCs w:val="24"/>
+        </w:rPr>
+        <w:t>.</w:t>
+      </w:r>
+    </w:p>
+    <w:p>
+      <w:pPr>
+        <w:jc w:val="both"/>
+        <w:rPr>
+          <w:rFonts w:ascii="Arial" w:hAnsi="Arial" w:cs="Arial"/>
+          <w:sz w:val="24"/>
+          <w:szCs w:val="24"/>
+        </w:rPr>
+      </w:pPr>
+    </w:p>
+    <w:p>
+      <w:pPr>
+        <w:jc w:val="center"/>
+        <w:rPr>
+          <w:rFonts w:ascii="Arial" w:hAnsi="Arial" w:cs="Arial"/>
+          <w:sz w:val="24"/>
+          <w:szCs w:val="24"/>
+        </w:rPr>
+      </w:pPr>
+      <w:r>
+        <w:rPr>
+          <w:noProof/>
+        </w:rPr>
+        <w:drawing>
+          <wp:inline distT="0" distB="0" distL="0" distR="0" wp14:anchorId="78CE91A5" wp14:editId="0A310ED1">
+            <wp:extent cx="5414818" cy="666750"/>
+            <wp:effectExtent l="0" t="0" r="0" b="0"/>
+            <wp:docPr id="9" name="Imagem 9"/>
+            <wp:cNvGraphicFramePr>
+              <a:graphicFrameLocks xmlns:a="http://schemas.openxmlformats.org/drawingml/2006/main" noChangeAspect="1"/>
+            </wp:cNvGraphicFramePr>
+            <a:graphic xmlns:a="http://schemas.openxmlformats.org/drawingml/2006/main">
+              <a:graphicData uri="http://schemas.openxmlformats.org/drawingml/2006/picture">
+                <pic:pic xmlns:pic="http://schemas.openxmlformats.org/drawingml/2006/picture">
+                  <pic:nvPicPr>
+                    <pic:cNvPr id="1" name=""/>
+                    <pic:cNvPicPr/>
+                  </pic:nvPicPr>
+                  <pic:blipFill>
+                    <a:blip r:embed="rId15"/>
+                    <a:stretch>
+                      <a:fillRect/>
+                    </a:stretch>
+                  </pic:blipFill>
+                  <pic:spPr>
+                    <a:xfrm>
+                      <a:off x="0" y="0"/>
+                      <a:ext cx="5450282" cy="671117"/>
+                    </a:xfrm>
+                    <a:prstGeom prst="rect">
+                      <a:avLst/>
+                    </a:prstGeom>
+                  </pic:spPr>
+                </pic:pic>
+              </a:graphicData>
+            </a:graphic>
+          </wp:inline>
+        </w:drawing>
+      </w:r>
+    </w:p>
+    <w:p>
+      <w:pPr>
+        <w:jc w:val="center"/>
+        <w:rPr>
+          <w:rFonts w:ascii="Arial" w:hAnsi="Arial" w:cs="Arial"/>
+          <w:sz w:val="24"/>
+          <w:szCs w:val="24"/>
+        </w:rPr>
+      </w:pPr>
+    </w:p>
+    <w:p>
+      <w:pPr>
+        <w:jc w:val="both"/>
+        <w:rPr>
+          <w:rFonts w:ascii="Arial" w:hAnsi="Arial" w:cs="Arial"/>
+          <w:sz w:val="24"/>
+          <w:szCs w:val="24"/>
+        </w:rPr>
+      </w:pPr>
+      <w:r>
+        <w:rPr>
+          <w:rFonts w:ascii="Arial" w:hAnsi="Arial" w:cs="Arial"/>
+          <w:sz w:val="24"/>
+          <w:szCs w:val="24"/>
+        </w:rPr>
+        <w:t xml:space="preserve">A nova função </w:t>
+      </w:r>
+      <w:r>
+        <w:rPr>
+          <w:rFonts w:ascii="Arial" w:hAnsi="Arial" w:cs="Arial"/>
+          <w:b/>
+          <w:bCs/>
+          <w:sz w:val="24"/>
+          <w:szCs w:val="24"/>
+        </w:rPr>
+        <w:t>find_handler</w:t>
+      </w:r>
+      <w:r>
+        <w:rPr>
+          <w:rFonts w:ascii="Arial" w:hAnsi="Arial" w:cs="Arial"/>
+          <w:sz w:val="24"/>
+          <w:szCs w:val="24"/>
+        </w:rPr>
+        <w:t xml:space="preserve"> retorna seu handler como anteriormente, mas também retorna um parse_result (Esse que será usado para exibir o nome)</w:t>
+      </w:r>
+      <w:r>
+        <w:rPr>
+          <w:rFonts w:ascii="Arial" w:hAnsi="Arial" w:cs="Arial"/>
+          <w:sz w:val="24"/>
+          <w:szCs w:val="24"/>
+        </w:rPr>
+        <w:t xml:space="preserve">. Já na nova função </w:t>
+      </w:r>
+      <w:r>
+        <w:rPr>
+          <w:rFonts w:ascii="Arial" w:hAnsi="Arial" w:cs="Arial"/>
+          <w:b/>
+          <w:bCs/>
+          <w:sz w:val="24"/>
+          <w:szCs w:val="24"/>
+        </w:rPr>
+        <w:t>handle_request</w:t>
+      </w:r>
+      <w:r>
+        <w:rPr>
+          <w:rFonts w:ascii="Arial" w:hAnsi="Arial" w:cs="Arial"/>
+          <w:sz w:val="24"/>
+          <w:szCs w:val="24"/>
+        </w:rPr>
+        <w:t xml:space="preserve"> adicionamos o **kwargs, que receberá as quantas variáveis textuais de nome o usuário quiser e que serão exibidas na página </w:t>
+      </w:r>
+      <w:r>
+        <w:rPr>
+          <w:rFonts w:ascii="Consolas" w:hAnsi="Consolas" w:cs="Arial"/>
+          <w:sz w:val="24"/>
+          <w:szCs w:val="24"/>
+        </w:rPr>
+        <w:t>hello/{nome}</w:t>
+      </w:r>
+      <w:r>
+        <w:rPr>
+          <w:rFonts w:ascii="Arial" w:hAnsi="Arial" w:cs="Arial"/>
+          <w:sz w:val="24"/>
+          <w:szCs w:val="24"/>
+        </w:rPr>
+        <w:t>.</w:t>
+      </w:r>
+    </w:p>
+    <w:p>
+      <w:pPr>
+        <w:jc w:val="both"/>
+        <w:rPr>
+          <w:rFonts w:ascii="Arial" w:hAnsi="Arial" w:cs="Arial"/>
+          <w:sz w:val="24"/>
+          <w:szCs w:val="24"/>
+        </w:rPr>
+      </w:pPr>
+    </w:p>
+    <w:p>
+      <w:pPr>
+        <w:jc w:val="both"/>
+        <w:rPr>
+          <w:rFonts w:ascii="Arial" w:hAnsi="Arial" w:cs="Arial"/>
+          <w:sz w:val="24"/>
+          <w:szCs w:val="24"/>
+        </w:rPr>
+      </w:pPr>
+      <w:r>
+        <w:rPr>
+          <w:noProof/>
+        </w:rPr>
+        <w:drawing>
+          <wp:inline distT="0" distB="0" distL="0" distR="0" wp14:anchorId="058AA2F6" wp14:editId="23A82234">
+            <wp:extent cx="5400040" cy="605155"/>
+            <wp:effectExtent l="0" t="0" r="0" b="4445"/>
+            <wp:docPr id="10" name="Imagem 10"/>
+            <wp:cNvGraphicFramePr>
+              <a:graphicFrameLocks xmlns:a="http://schemas.openxmlformats.org/drawingml/2006/main" noChangeAspect="1"/>
+            </wp:cNvGraphicFramePr>
+            <a:graphic xmlns:a="http://schemas.openxmlformats.org/drawingml/2006/main">
+              <a:graphicData uri="http://schemas.openxmlformats.org/drawingml/2006/picture">
+                <pic:pic xmlns:pic="http://schemas.openxmlformats.org/drawingml/2006/picture">
+                  <pic:nvPicPr>
+                    <pic:cNvPr id="1" name=""/>
+                    <pic:cNvPicPr/>
+                  </pic:nvPicPr>
+                  <pic:blipFill>
+                    <a:blip r:embed="rId16"/>
+                    <a:stretch>
+                      <a:fillRect/>
+                    </a:stretch>
+                  </pic:blipFill>
+                  <pic:spPr>
+                    <a:xfrm>
+                      <a:off x="0" y="0"/>
+                      <a:ext cx="5400040" cy="605155"/>
+                    </a:xfrm>
+                    <a:prstGeom prst="rect">
+                      <a:avLst/>
+                    </a:prstGeom>
+                  </pic:spPr>
+                </pic:pic>
+              </a:graphicData>
+            </a:graphic>
+          </wp:inline>
+        </w:drawing>
+      </w:r>
+    </w:p>
+    <w:p>
+      <w:pPr>
+        <w:jc w:val="both"/>
+        <w:rPr>
+          <w:rFonts w:ascii="Arial" w:hAnsi="Arial" w:cs="Arial"/>
+          <w:sz w:val="24"/>
+          <w:szCs w:val="24"/>
+        </w:rPr>
+      </w:pPr>
+    </w:p>
+    <w:p>
+      <w:pPr>
+        <w:jc w:val="both"/>
+        <w:rPr>
+          <w:rFonts w:ascii="Arial" w:hAnsi="Arial" w:cs="Arial"/>
+          <w:sz w:val="24"/>
+          <w:szCs w:val="24"/>
+        </w:rPr>
+      </w:pPr>
+      <w:r>
+        <w:rPr>
+          <w:rFonts w:ascii="Arial" w:hAnsi="Arial" w:cs="Arial"/>
+          <w:sz w:val="24"/>
+          <w:szCs w:val="24"/>
+        </w:rPr>
+        <w:t xml:space="preserve">Só uma condição para casa o criador do código criar mais de uma rota com o mesmo nome. </w:t>
       </w:r>
     </w:p>
     <w:sectPr>

</xml_diff>

<commit_message>
nova forma de adicionar rotas e suporte para template
</commit_message>
<xml_diff>
--- a/Anotações do código.docx
+++ b/Anotações do código.docx
@@ -72,11 +72,6 @@
     </w:p>
     <w:p>
       <w:pPr>
-        <w:jc w:val="center"/>
-      </w:pPr>
-    </w:p>
-    <w:p>
-      <w:pPr>
         <w:jc w:val="both"/>
         <w:rPr>
           <w:rFonts w:ascii="Arial" w:hAnsi="Arial" w:cs="Arial"/>
@@ -241,16 +236,6 @@
         </w:rPr>
         <w:t>.</w:t>
       </w:r>
-    </w:p>
-    <w:p>
-      <w:pPr>
-        <w:jc w:val="both"/>
-        <w:rPr>
-          <w:rFonts w:ascii="Arial" w:hAnsi="Arial" w:cs="Arial"/>
-          <w:sz w:val="24"/>
-          <w:szCs w:val="24"/>
-        </w:rPr>
-      </w:pPr>
     </w:p>
     <w:p>
       <w:pPr>
@@ -304,16 +289,6 @@
     </w:p>
     <w:p>
       <w:pPr>
-        <w:jc w:val="center"/>
-        <w:rPr>
-          <w:rFonts w:ascii="Arial" w:hAnsi="Arial" w:cs="Arial"/>
-          <w:sz w:val="24"/>
-          <w:szCs w:val="24"/>
-        </w:rPr>
-      </w:pPr>
-    </w:p>
-    <w:p>
-      <w:pPr>
         <w:jc w:val="both"/>
         <w:rPr>
           <w:rFonts w:ascii="Arial" w:hAnsi="Arial" w:cs="Arial"/>
@@ -349,16 +324,6 @@
           <w:szCs w:val="24"/>
         </w:rPr>
       </w:pPr>
-    </w:p>
-    <w:p>
-      <w:pPr>
-        <w:jc w:val="both"/>
-        <w:rPr>
-          <w:rFonts w:ascii="Arial" w:hAnsi="Arial" w:cs="Arial"/>
-          <w:sz w:val="24"/>
-          <w:szCs w:val="24"/>
-        </w:rPr>
-      </w:pPr>
       <w:bookmarkStart w:id="0" w:name="_Hlk157412976"/>
       <w:r>
         <w:rPr>
@@ -368,7 +333,6 @@
           <w:sz w:val="24"/>
           <w:szCs w:val="24"/>
         </w:rPr>
-        <w:lastRenderedPageBreak/>
         <w:t>__call__:</w:t>
       </w:r>
       <w:r>
@@ -508,16 +472,6 @@
     </w:p>
     <w:p>
       <w:pPr>
-        <w:jc w:val="both"/>
-        <w:rPr>
-          <w:rFonts w:ascii="Arial" w:hAnsi="Arial" w:cs="Arial"/>
-          <w:sz w:val="24"/>
-          <w:szCs w:val="24"/>
-        </w:rPr>
-      </w:pPr>
-    </w:p>
-    <w:p>
-      <w:pPr>
         <w:jc w:val="center"/>
         <w:rPr>
           <w:rFonts w:ascii="Arial" w:hAnsi="Arial" w:cs="Arial"/>
@@ -529,6 +483,7 @@
         <w:rPr>
           <w:noProof/>
         </w:rPr>
+        <w:lastRenderedPageBreak/>
         <w:drawing>
           <wp:inline distT="0" distB="0" distL="0" distR="0" wp14:anchorId="0D124224" wp14:editId="74EC01B5">
             <wp:extent cx="5400040" cy="1373505"/>
@@ -671,16 +626,6 @@
           <w:szCs w:val="24"/>
         </w:rPr>
       </w:pPr>
-    </w:p>
-    <w:p>
-      <w:pPr>
-        <w:jc w:val="both"/>
-        <w:rPr>
-          <w:rFonts w:ascii="Arial" w:hAnsi="Arial" w:cs="Arial"/>
-          <w:sz w:val="24"/>
-          <w:szCs w:val="24"/>
-        </w:rPr>
-      </w:pPr>
       <w:r>
         <w:rPr>
           <w:noProof/>
@@ -848,16 +793,6 @@
     </w:p>
     <w:p>
       <w:pPr>
-        <w:jc w:val="both"/>
-        <w:rPr>
-          <w:rFonts w:ascii="Arial" w:hAnsi="Arial" w:cs="Arial"/>
-          <w:sz w:val="24"/>
-          <w:szCs w:val="24"/>
-        </w:rPr>
-      </w:pPr>
-    </w:p>
-    <w:p>
-      <w:pPr>
         <w:jc w:val="center"/>
         <w:rPr>
           <w:rFonts w:ascii="Arial" w:hAnsi="Arial" w:cs="Arial"/>
@@ -908,16 +843,6 @@
     </w:p>
     <w:p>
       <w:pPr>
-        <w:jc w:val="center"/>
-        <w:rPr>
-          <w:rFonts w:ascii="Arial" w:hAnsi="Arial" w:cs="Arial"/>
-          <w:sz w:val="24"/>
-          <w:szCs w:val="24"/>
-        </w:rPr>
-      </w:pPr>
-    </w:p>
-    <w:p>
-      <w:pPr>
         <w:jc w:val="both"/>
         <w:rPr>
           <w:rFonts w:ascii="Arial" w:hAnsi="Arial" w:cs="Arial"/>
@@ -1023,16 +948,6 @@
         </w:rPr>
         <w:t>, ela que informará que a página não foi encontrada.</w:t>
       </w:r>
-    </w:p>
-    <w:p>
-      <w:pPr>
-        <w:jc w:val="both"/>
-        <w:rPr>
-          <w:rFonts w:ascii="Arial" w:hAnsi="Arial" w:cs="Arial"/>
-          <w:sz w:val="24"/>
-          <w:szCs w:val="24"/>
-        </w:rPr>
-      </w:pPr>
     </w:p>
     <w:p>
       <w:pPr>
@@ -1093,26 +1008,6 @@
           <w:szCs w:val="24"/>
         </w:rPr>
       </w:pPr>
-    </w:p>
-    <w:p>
-      <w:pPr>
-        <w:jc w:val="both"/>
-        <w:rPr>
-          <w:rFonts w:ascii="Arial" w:hAnsi="Arial" w:cs="Arial"/>
-          <w:sz w:val="24"/>
-          <w:szCs w:val="24"/>
-        </w:rPr>
-      </w:pPr>
-    </w:p>
-    <w:p>
-      <w:pPr>
-        <w:jc w:val="both"/>
-        <w:rPr>
-          <w:rFonts w:ascii="Arial" w:hAnsi="Arial" w:cs="Arial"/>
-          <w:sz w:val="24"/>
-          <w:szCs w:val="24"/>
-        </w:rPr>
-      </w:pPr>
       <w:r>
         <w:rPr>
           <w:rFonts w:ascii="Arial" w:hAnsi="Arial" w:cs="Arial"/>
@@ -1227,16 +1122,6 @@
           <w:szCs w:val="24"/>
         </w:rPr>
       </w:pPr>
-    </w:p>
-    <w:p>
-      <w:pPr>
-        <w:jc w:val="both"/>
-        <w:rPr>
-          <w:rFonts w:ascii="Arial" w:hAnsi="Arial" w:cs="Arial"/>
-          <w:sz w:val="24"/>
-          <w:szCs w:val="24"/>
-        </w:rPr>
-      </w:pPr>
       <w:r>
         <w:rPr>
           <w:rFonts w:ascii="Arial" w:hAnsi="Arial" w:cs="Arial"/>
@@ -1315,16 +1200,6 @@
         </w:rPr>
         <w:t>.</w:t>
       </w:r>
-    </w:p>
-    <w:p>
-      <w:pPr>
-        <w:jc w:val="both"/>
-        <w:rPr>
-          <w:rFonts w:ascii="Arial" w:hAnsi="Arial" w:cs="Arial"/>
-          <w:sz w:val="24"/>
-          <w:szCs w:val="24"/>
-        </w:rPr>
-      </w:pPr>
     </w:p>
     <w:p>
       <w:pPr>
@@ -1378,16 +1253,6 @@
     </w:p>
     <w:p>
       <w:pPr>
-        <w:jc w:val="center"/>
-        <w:rPr>
-          <w:rFonts w:ascii="Arial" w:hAnsi="Arial" w:cs="Arial"/>
-          <w:sz w:val="24"/>
-          <w:szCs w:val="24"/>
-        </w:rPr>
-      </w:pPr>
-    </w:p>
-    <w:p>
-      <w:pPr>
         <w:jc w:val="both"/>
         <w:rPr>
           <w:rFonts w:ascii="Arial" w:hAnsi="Arial" w:cs="Arial"/>
@@ -1463,16 +1328,6 @@
         </w:rPr>
         <w:t>.</w:t>
       </w:r>
-    </w:p>
-    <w:p>
-      <w:pPr>
-        <w:jc w:val="both"/>
-        <w:rPr>
-          <w:rFonts w:ascii="Arial" w:hAnsi="Arial" w:cs="Arial"/>
-          <w:sz w:val="24"/>
-          <w:szCs w:val="24"/>
-        </w:rPr>
-      </w:pPr>
     </w:p>
     <w:p>
       <w:pPr>
@@ -1533,16 +1388,6 @@
           <w:szCs w:val="24"/>
         </w:rPr>
       </w:pPr>
-    </w:p>
-    <w:p>
-      <w:pPr>
-        <w:jc w:val="both"/>
-        <w:rPr>
-          <w:rFonts w:ascii="Arial" w:hAnsi="Arial" w:cs="Arial"/>
-          <w:sz w:val="24"/>
-          <w:szCs w:val="24"/>
-        </w:rPr>
-      </w:pPr>
       <w:r>
         <w:rPr>
           <w:rFonts w:ascii="Arial" w:hAnsi="Arial" w:cs="Arial"/>
@@ -1551,6 +1396,985 @@
         </w:rPr>
         <w:t xml:space="preserve">Só uma condição para casa o criador do código criar mais de uma rota com o mesmo nome. </w:t>
       </w:r>
+    </w:p>
+    <w:p>
+      <w:pPr>
+        <w:jc w:val="both"/>
+        <w:rPr>
+          <w:rFonts w:ascii="Arial" w:hAnsi="Arial" w:cs="Arial"/>
+          <w:sz w:val="24"/>
+          <w:szCs w:val="24"/>
+        </w:rPr>
+      </w:pPr>
+      <w:r>
+        <w:rPr>
+          <w:noProof/>
+        </w:rPr>
+        <w:drawing>
+          <wp:inline distT="0" distB="0" distL="0" distR="0" wp14:anchorId="33E3A050" wp14:editId="4B43CDDF">
+            <wp:extent cx="5400040" cy="2229485"/>
+            <wp:effectExtent l="0" t="0" r="0" b="3175"/>
+            <wp:docPr id="11" name="Imagem 11"/>
+            <wp:cNvGraphicFramePr>
+              <a:graphicFrameLocks xmlns:a="http://schemas.openxmlformats.org/drawingml/2006/main" noChangeAspect="1"/>
+            </wp:cNvGraphicFramePr>
+            <a:graphic xmlns:a="http://schemas.openxmlformats.org/drawingml/2006/main">
+              <a:graphicData uri="http://schemas.openxmlformats.org/drawingml/2006/picture">
+                <pic:pic xmlns:pic="http://schemas.openxmlformats.org/drawingml/2006/picture">
+                  <pic:nvPicPr>
+                    <pic:cNvPr id="1" name=""/>
+                    <pic:cNvPicPr/>
+                  </pic:nvPicPr>
+                  <pic:blipFill>
+                    <a:blip r:embed="rId17"/>
+                    <a:stretch>
+                      <a:fillRect/>
+                    </a:stretch>
+                  </pic:blipFill>
+                  <pic:spPr>
+                    <a:xfrm>
+                      <a:off x="0" y="0"/>
+                      <a:ext cx="5400040" cy="2229485"/>
+                    </a:xfrm>
+                    <a:prstGeom prst="rect">
+                      <a:avLst/>
+                    </a:prstGeom>
+                  </pic:spPr>
+                </pic:pic>
+              </a:graphicData>
+            </a:graphic>
+          </wp:inline>
+        </w:drawing>
+      </w:r>
+    </w:p>
+    <w:p>
+      <w:pPr>
+        <w:jc w:val="both"/>
+        <w:rPr>
+          <w:rFonts w:ascii="Arial" w:hAnsi="Arial" w:cs="Arial"/>
+          <w:sz w:val="24"/>
+          <w:szCs w:val="24"/>
+        </w:rPr>
+      </w:pPr>
+      <w:r>
+        <w:rPr>
+          <w:noProof/>
+        </w:rPr>
+        <w:drawing>
+          <wp:inline distT="0" distB="0" distL="0" distR="0" wp14:anchorId="1CBFFF8F" wp14:editId="0520C495">
+            <wp:extent cx="5400040" cy="723265"/>
+            <wp:effectExtent l="0" t="0" r="0" b="635"/>
+            <wp:docPr id="12" name="Imagem 12"/>
+            <wp:cNvGraphicFramePr>
+              <a:graphicFrameLocks xmlns:a="http://schemas.openxmlformats.org/drawingml/2006/main" noChangeAspect="1"/>
+            </wp:cNvGraphicFramePr>
+            <a:graphic xmlns:a="http://schemas.openxmlformats.org/drawingml/2006/main">
+              <a:graphicData uri="http://schemas.openxmlformats.org/drawingml/2006/picture">
+                <pic:pic xmlns:pic="http://schemas.openxmlformats.org/drawingml/2006/picture">
+                  <pic:nvPicPr>
+                    <pic:cNvPr id="1" name=""/>
+                    <pic:cNvPicPr/>
+                  </pic:nvPicPr>
+                  <pic:blipFill>
+                    <a:blip r:embed="rId18"/>
+                    <a:stretch>
+                      <a:fillRect/>
+                    </a:stretch>
+                  </pic:blipFill>
+                  <pic:spPr>
+                    <a:xfrm>
+                      <a:off x="0" y="0"/>
+                      <a:ext cx="5400040" cy="723265"/>
+                    </a:xfrm>
+                    <a:prstGeom prst="rect">
+                      <a:avLst/>
+                    </a:prstGeom>
+                  </pic:spPr>
+                </pic:pic>
+              </a:graphicData>
+            </a:graphic>
+          </wp:inline>
+        </w:drawing>
+      </w:r>
+    </w:p>
+    <w:p>
+      <w:pPr>
+        <w:jc w:val="both"/>
+        <w:rPr>
+          <w:rFonts w:ascii="Arial" w:hAnsi="Arial" w:cs="Arial"/>
+          <w:sz w:val="24"/>
+          <w:szCs w:val="24"/>
+        </w:rPr>
+      </w:pPr>
+    </w:p>
+    <w:p>
+      <w:pPr>
+        <w:jc w:val="both"/>
+        <w:rPr>
+          <w:rFonts w:ascii="Arial" w:hAnsi="Arial" w:cs="Arial"/>
+          <w:sz w:val="24"/>
+          <w:szCs w:val="24"/>
+        </w:rPr>
+      </w:pPr>
+      <w:r>
+        <w:rPr>
+          <w:rFonts w:ascii="Arial" w:hAnsi="Arial" w:cs="Arial"/>
+          <w:sz w:val="24"/>
+          <w:szCs w:val="24"/>
+        </w:rPr>
+        <w:t xml:space="preserve">Essa parte foi criada para que fosse possível adicionar rotas no estilo de classes dentro do framework. </w:t>
+      </w:r>
+    </w:p>
+    <w:p>
+      <w:pPr>
+        <w:jc w:val="both"/>
+        <w:rPr>
+          <w:rFonts w:ascii="Arial" w:hAnsi="Arial" w:cs="Arial"/>
+          <w:sz w:val="24"/>
+          <w:szCs w:val="24"/>
+        </w:rPr>
+      </w:pPr>
+    </w:p>
+    <w:p>
+      <w:pPr>
+        <w:jc w:val="both"/>
+        <w:rPr>
+          <w:rFonts w:ascii="Arial" w:hAnsi="Arial" w:cs="Arial"/>
+          <w:sz w:val="24"/>
+          <w:szCs w:val="24"/>
+        </w:rPr>
+      </w:pPr>
+      <w:r>
+        <w:rPr>
+          <w:noProof/>
+        </w:rPr>
+        <w:drawing>
+          <wp:inline distT="0" distB="0" distL="0" distR="0" wp14:anchorId="71FE8EDE" wp14:editId="1B691598">
+            <wp:extent cx="5400040" cy="821690"/>
+            <wp:effectExtent l="0" t="0" r="0" b="0"/>
+            <wp:docPr id="15" name="Imagem 15"/>
+            <wp:cNvGraphicFramePr>
+              <a:graphicFrameLocks xmlns:a="http://schemas.openxmlformats.org/drawingml/2006/main" noChangeAspect="1"/>
+            </wp:cNvGraphicFramePr>
+            <a:graphic xmlns:a="http://schemas.openxmlformats.org/drawingml/2006/main">
+              <a:graphicData uri="http://schemas.openxmlformats.org/drawingml/2006/picture">
+                <pic:pic xmlns:pic="http://schemas.openxmlformats.org/drawingml/2006/picture">
+                  <pic:nvPicPr>
+                    <pic:cNvPr id="1" name=""/>
+                    <pic:cNvPicPr/>
+                  </pic:nvPicPr>
+                  <pic:blipFill>
+                    <a:blip r:embed="rId19"/>
+                    <a:stretch>
+                      <a:fillRect/>
+                    </a:stretch>
+                  </pic:blipFill>
+                  <pic:spPr>
+                    <a:xfrm>
+                      <a:off x="0" y="0"/>
+                      <a:ext cx="5400040" cy="821690"/>
+                    </a:xfrm>
+                    <a:prstGeom prst="rect">
+                      <a:avLst/>
+                    </a:prstGeom>
+                  </pic:spPr>
+                </pic:pic>
+              </a:graphicData>
+            </a:graphic>
+          </wp:inline>
+        </w:drawing>
+      </w:r>
+    </w:p>
+    <w:p>
+      <w:pPr>
+        <w:jc w:val="both"/>
+        <w:rPr>
+          <w:rFonts w:ascii="Arial" w:hAnsi="Arial" w:cs="Arial"/>
+          <w:sz w:val="24"/>
+          <w:szCs w:val="24"/>
+        </w:rPr>
+      </w:pPr>
+    </w:p>
+    <w:p>
+      <w:pPr>
+        <w:jc w:val="both"/>
+        <w:rPr>
+          <w:rFonts w:ascii="Arial" w:hAnsi="Arial" w:cs="Arial"/>
+          <w:sz w:val="24"/>
+          <w:szCs w:val="24"/>
+        </w:rPr>
+      </w:pPr>
+      <w:r>
+        <w:rPr>
+          <w:noProof/>
+        </w:rPr>
+        <w:drawing>
+          <wp:inline distT="0" distB="0" distL="0" distR="0" wp14:anchorId="7C328F02" wp14:editId="4CC52B7D">
+            <wp:extent cx="5400040" cy="1776095"/>
+            <wp:effectExtent l="0" t="0" r="0" b="0"/>
+            <wp:docPr id="16" name="Imagem 16"/>
+            <wp:cNvGraphicFramePr>
+              <a:graphicFrameLocks xmlns:a="http://schemas.openxmlformats.org/drawingml/2006/main" noChangeAspect="1"/>
+            </wp:cNvGraphicFramePr>
+            <a:graphic xmlns:a="http://schemas.openxmlformats.org/drawingml/2006/main">
+              <a:graphicData uri="http://schemas.openxmlformats.org/drawingml/2006/picture">
+                <pic:pic xmlns:pic="http://schemas.openxmlformats.org/drawingml/2006/picture">
+                  <pic:nvPicPr>
+                    <pic:cNvPr id="1" name=""/>
+                    <pic:cNvPicPr/>
+                  </pic:nvPicPr>
+                  <pic:blipFill>
+                    <a:blip r:embed="rId20"/>
+                    <a:stretch>
+                      <a:fillRect/>
+                    </a:stretch>
+                  </pic:blipFill>
+                  <pic:spPr>
+                    <a:xfrm>
+                      <a:off x="0" y="0"/>
+                      <a:ext cx="5400040" cy="1776095"/>
+                    </a:xfrm>
+                    <a:prstGeom prst="rect">
+                      <a:avLst/>
+                    </a:prstGeom>
+                  </pic:spPr>
+                </pic:pic>
+              </a:graphicData>
+            </a:graphic>
+          </wp:inline>
+        </w:drawing>
+      </w:r>
+    </w:p>
+    <w:p>
+      <w:pPr>
+        <w:jc w:val="both"/>
+        <w:rPr>
+          <w:rFonts w:ascii="Arial" w:hAnsi="Arial" w:cs="Arial"/>
+          <w:sz w:val="24"/>
+          <w:szCs w:val="24"/>
+        </w:rPr>
+      </w:pPr>
+    </w:p>
+    <w:p>
+      <w:pPr>
+        <w:jc w:val="both"/>
+        <w:rPr>
+          <w:rFonts w:ascii="Arial" w:hAnsi="Arial" w:cs="Arial"/>
+          <w:sz w:val="24"/>
+          <w:szCs w:val="24"/>
+        </w:rPr>
+      </w:pPr>
+      <w:r>
+        <w:rPr>
+          <w:noProof/>
+        </w:rPr>
+        <w:drawing>
+          <wp:inline distT="0" distB="0" distL="0" distR="0" wp14:anchorId="39665A65" wp14:editId="5DFCE0DD">
+            <wp:extent cx="5400040" cy="3834130"/>
+            <wp:effectExtent l="0" t="0" r="0" b="0"/>
+            <wp:docPr id="17" name="Imagem 17"/>
+            <wp:cNvGraphicFramePr>
+              <a:graphicFrameLocks xmlns:a="http://schemas.openxmlformats.org/drawingml/2006/main" noChangeAspect="1"/>
+            </wp:cNvGraphicFramePr>
+            <a:graphic xmlns:a="http://schemas.openxmlformats.org/drawingml/2006/main">
+              <a:graphicData uri="http://schemas.openxmlformats.org/drawingml/2006/picture">
+                <pic:pic xmlns:pic="http://schemas.openxmlformats.org/drawingml/2006/picture">
+                  <pic:nvPicPr>
+                    <pic:cNvPr id="1" name=""/>
+                    <pic:cNvPicPr/>
+                  </pic:nvPicPr>
+                  <pic:blipFill>
+                    <a:blip r:embed="rId21"/>
+                    <a:stretch>
+                      <a:fillRect/>
+                    </a:stretch>
+                  </pic:blipFill>
+                  <pic:spPr>
+                    <a:xfrm>
+                      <a:off x="0" y="0"/>
+                      <a:ext cx="5400040" cy="3834130"/>
+                    </a:xfrm>
+                    <a:prstGeom prst="rect">
+                      <a:avLst/>
+                    </a:prstGeom>
+                  </pic:spPr>
+                </pic:pic>
+              </a:graphicData>
+            </a:graphic>
+          </wp:inline>
+        </w:drawing>
+      </w:r>
+    </w:p>
+    <w:p>
+      <w:pPr>
+        <w:jc w:val="both"/>
+        <w:rPr>
+          <w:rFonts w:ascii="Arial" w:hAnsi="Arial" w:cs="Arial"/>
+          <w:sz w:val="24"/>
+          <w:szCs w:val="24"/>
+        </w:rPr>
+      </w:pPr>
+    </w:p>
+    <w:p>
+      <w:pPr>
+        <w:jc w:val="both"/>
+        <w:rPr>
+          <w:rFonts w:ascii="Arial" w:hAnsi="Arial" w:cs="Arial"/>
+          <w:sz w:val="24"/>
+          <w:szCs w:val="24"/>
+        </w:rPr>
+      </w:pPr>
+      <w:r>
+        <w:rPr>
+          <w:rFonts w:ascii="Arial" w:hAnsi="Arial" w:cs="Arial"/>
+          <w:sz w:val="24"/>
+          <w:szCs w:val="24"/>
+        </w:rPr>
+        <w:t xml:space="preserve">Confesso que não entendi completamente para que serve essa parte. Mas aparentemente são para Unit Tests, uma forma de testar routes sem a necessidade de rodar o servidor. O primeiro código está em api.py, o segundo em conftest.py e o terceiro em framework_test.py. </w:t>
+      </w:r>
+    </w:p>
+    <w:p>
+      <w:pPr>
+        <w:jc w:val="both"/>
+        <w:rPr>
+          <w:rFonts w:ascii="Arial" w:hAnsi="Arial" w:cs="Arial"/>
+          <w:sz w:val="24"/>
+          <w:szCs w:val="24"/>
+        </w:rPr>
+      </w:pPr>
+    </w:p>
+    <w:p>
+      <w:pPr>
+        <w:jc w:val="both"/>
+        <w:rPr>
+          <w:rFonts w:ascii="Arial" w:hAnsi="Arial" w:cs="Arial"/>
+          <w:sz w:val="24"/>
+          <w:szCs w:val="24"/>
+        </w:rPr>
+      </w:pPr>
+      <w:r>
+        <w:rPr>
+          <w:noProof/>
+        </w:rPr>
+        <w:drawing>
+          <wp:inline distT="0" distB="0" distL="0" distR="0" wp14:anchorId="0F35AA3D" wp14:editId="2F626D1A">
+            <wp:extent cx="5400040" cy="762000"/>
+            <wp:effectExtent l="0" t="0" r="0" b="0"/>
+            <wp:docPr id="13" name="Imagem 13"/>
+            <wp:cNvGraphicFramePr>
+              <a:graphicFrameLocks xmlns:a="http://schemas.openxmlformats.org/drawingml/2006/main" noChangeAspect="1"/>
+            </wp:cNvGraphicFramePr>
+            <a:graphic xmlns:a="http://schemas.openxmlformats.org/drawingml/2006/main">
+              <a:graphicData uri="http://schemas.openxmlformats.org/drawingml/2006/picture">
+                <pic:pic xmlns:pic="http://schemas.openxmlformats.org/drawingml/2006/picture">
+                  <pic:nvPicPr>
+                    <pic:cNvPr id="1" name=""/>
+                    <pic:cNvPicPr/>
+                  </pic:nvPicPr>
+                  <pic:blipFill>
+                    <a:blip r:embed="rId22"/>
+                    <a:stretch>
+                      <a:fillRect/>
+                    </a:stretch>
+                  </pic:blipFill>
+                  <pic:spPr>
+                    <a:xfrm>
+                      <a:off x="0" y="0"/>
+                      <a:ext cx="5400040" cy="762000"/>
+                    </a:xfrm>
+                    <a:prstGeom prst="rect">
+                      <a:avLst/>
+                    </a:prstGeom>
+                  </pic:spPr>
+                </pic:pic>
+              </a:graphicData>
+            </a:graphic>
+          </wp:inline>
+        </w:drawing>
+      </w:r>
+    </w:p>
+    <w:p>
+      <w:pPr>
+        <w:jc w:val="both"/>
+        <w:rPr>
+          <w:rFonts w:ascii="Arial" w:hAnsi="Arial" w:cs="Arial"/>
+          <w:sz w:val="24"/>
+          <w:szCs w:val="24"/>
+        </w:rPr>
+      </w:pPr>
+      <w:r>
+        <w:rPr>
+          <w:noProof/>
+        </w:rPr>
+        <w:drawing>
+          <wp:inline distT="0" distB="0" distL="0" distR="0" wp14:anchorId="21D27D8F" wp14:editId="4D307E6D">
+            <wp:extent cx="5400040" cy="631190"/>
+            <wp:effectExtent l="0" t="0" r="0" b="0"/>
+            <wp:docPr id="14" name="Imagem 14"/>
+            <wp:cNvGraphicFramePr>
+              <a:graphicFrameLocks xmlns:a="http://schemas.openxmlformats.org/drawingml/2006/main" noChangeAspect="1"/>
+            </wp:cNvGraphicFramePr>
+            <a:graphic xmlns:a="http://schemas.openxmlformats.org/drawingml/2006/main">
+              <a:graphicData uri="http://schemas.openxmlformats.org/drawingml/2006/picture">
+                <pic:pic xmlns:pic="http://schemas.openxmlformats.org/drawingml/2006/picture">
+                  <pic:nvPicPr>
+                    <pic:cNvPr id="1" name=""/>
+                    <pic:cNvPicPr/>
+                  </pic:nvPicPr>
+                  <pic:blipFill>
+                    <a:blip r:embed="rId23"/>
+                    <a:stretch>
+                      <a:fillRect/>
+                    </a:stretch>
+                  </pic:blipFill>
+                  <pic:spPr>
+                    <a:xfrm>
+                      <a:off x="0" y="0"/>
+                      <a:ext cx="5400040" cy="631190"/>
+                    </a:xfrm>
+                    <a:prstGeom prst="rect">
+                      <a:avLst/>
+                    </a:prstGeom>
+                  </pic:spPr>
+                </pic:pic>
+              </a:graphicData>
+            </a:graphic>
+          </wp:inline>
+        </w:drawing>
+      </w:r>
+    </w:p>
+    <w:p>
+      <w:pPr>
+        <w:jc w:val="both"/>
+        <w:rPr>
+          <w:rFonts w:ascii="Arial" w:hAnsi="Arial" w:cs="Arial"/>
+          <w:sz w:val="24"/>
+          <w:szCs w:val="24"/>
+        </w:rPr>
+      </w:pPr>
+      <w:r>
+        <w:rPr>
+          <w:noProof/>
+        </w:rPr>
+        <w:drawing>
+          <wp:inline distT="0" distB="0" distL="0" distR="0" wp14:anchorId="6A8D0329" wp14:editId="5E343457">
+            <wp:extent cx="5400040" cy="1857375"/>
+            <wp:effectExtent l="0" t="0" r="0" b="9525"/>
+            <wp:docPr id="18" name="Imagem 18"/>
+            <wp:cNvGraphicFramePr>
+              <a:graphicFrameLocks xmlns:a="http://schemas.openxmlformats.org/drawingml/2006/main" noChangeAspect="1"/>
+            </wp:cNvGraphicFramePr>
+            <a:graphic xmlns:a="http://schemas.openxmlformats.org/drawingml/2006/main">
+              <a:graphicData uri="http://schemas.openxmlformats.org/drawingml/2006/picture">
+                <pic:pic xmlns:pic="http://schemas.openxmlformats.org/drawingml/2006/picture">
+                  <pic:nvPicPr>
+                    <pic:cNvPr id="1" name=""/>
+                    <pic:cNvPicPr/>
+                  </pic:nvPicPr>
+                  <pic:blipFill>
+                    <a:blip r:embed="rId24"/>
+                    <a:stretch>
+                      <a:fillRect/>
+                    </a:stretch>
+                  </pic:blipFill>
+                  <pic:spPr>
+                    <a:xfrm>
+                      <a:off x="0" y="0"/>
+                      <a:ext cx="5400040" cy="1857375"/>
+                    </a:xfrm>
+                    <a:prstGeom prst="rect">
+                      <a:avLst/>
+                    </a:prstGeom>
+                  </pic:spPr>
+                </pic:pic>
+              </a:graphicData>
+            </a:graphic>
+          </wp:inline>
+        </w:drawing>
+      </w:r>
+    </w:p>
+    <w:p>
+      <w:pPr>
+        <w:jc w:val="both"/>
+        <w:rPr>
+          <w:rFonts w:ascii="Arial" w:hAnsi="Arial" w:cs="Arial"/>
+          <w:sz w:val="24"/>
+          <w:szCs w:val="24"/>
+        </w:rPr>
+      </w:pPr>
+      <w:r>
+        <w:rPr>
+          <w:rFonts w:ascii="Arial" w:hAnsi="Arial" w:cs="Arial"/>
+          <w:sz w:val="24"/>
+          <w:szCs w:val="24"/>
+        </w:rPr>
+        <w:t xml:space="preserve">Também foi adicionado uma maneira alternativa de adicionar routes. O criador do tutorial queria fazer algo mais parecido com o Django. </w:t>
+      </w:r>
+    </w:p>
+    <w:p>
+      <w:pPr>
+        <w:jc w:val="both"/>
+        <w:rPr>
+          <w:rFonts w:ascii="Arial" w:hAnsi="Arial" w:cs="Arial"/>
+          <w:sz w:val="24"/>
+          <w:szCs w:val="24"/>
+        </w:rPr>
+      </w:pPr>
+    </w:p>
+    <w:p>
+      <w:pPr>
+        <w:jc w:val="both"/>
+        <w:rPr>
+          <w:rFonts w:ascii="Arial" w:hAnsi="Arial" w:cs="Arial"/>
+          <w:sz w:val="24"/>
+          <w:szCs w:val="24"/>
+        </w:rPr>
+      </w:pPr>
+      <w:r>
+        <w:rPr>
+          <w:noProof/>
+        </w:rPr>
+        <w:drawing>
+          <wp:inline distT="0" distB="0" distL="0" distR="0" wp14:anchorId="5F72EE06" wp14:editId="739FF7A0">
+            <wp:extent cx="5400040" cy="1113155"/>
+            <wp:effectExtent l="0" t="0" r="0" b="0"/>
+            <wp:docPr id="19" name="Imagem 19"/>
+            <wp:cNvGraphicFramePr>
+              <a:graphicFrameLocks xmlns:a="http://schemas.openxmlformats.org/drawingml/2006/main" noChangeAspect="1"/>
+            </wp:cNvGraphicFramePr>
+            <a:graphic xmlns:a="http://schemas.openxmlformats.org/drawingml/2006/main">
+              <a:graphicData uri="http://schemas.openxmlformats.org/drawingml/2006/picture">
+                <pic:pic xmlns:pic="http://schemas.openxmlformats.org/drawingml/2006/picture">
+                  <pic:nvPicPr>
+                    <pic:cNvPr id="1" name=""/>
+                    <pic:cNvPicPr/>
+                  </pic:nvPicPr>
+                  <pic:blipFill>
+                    <a:blip r:embed="rId25"/>
+                    <a:stretch>
+                      <a:fillRect/>
+                    </a:stretch>
+                  </pic:blipFill>
+                  <pic:spPr>
+                    <a:xfrm>
+                      <a:off x="0" y="0"/>
+                      <a:ext cx="5400040" cy="1113155"/>
+                    </a:xfrm>
+                    <a:prstGeom prst="rect">
+                      <a:avLst/>
+                    </a:prstGeom>
+                  </pic:spPr>
+                </pic:pic>
+              </a:graphicData>
+            </a:graphic>
+          </wp:inline>
+        </w:drawing>
+      </w:r>
+    </w:p>
+    <w:p>
+      <w:pPr>
+        <w:jc w:val="both"/>
+        <w:rPr>
+          <w:rFonts w:ascii="Arial" w:hAnsi="Arial" w:cs="Arial"/>
+          <w:sz w:val="24"/>
+          <w:szCs w:val="24"/>
+        </w:rPr>
+      </w:pPr>
+    </w:p>
+    <w:p>
+      <w:pPr>
+        <w:jc w:val="both"/>
+        <w:rPr>
+          <w:rFonts w:ascii="Arial" w:hAnsi="Arial" w:cs="Arial"/>
+          <w:sz w:val="24"/>
+          <w:szCs w:val="24"/>
+        </w:rPr>
+      </w:pPr>
+      <w:r>
+        <w:rPr>
+          <w:rFonts w:ascii="Arial" w:hAnsi="Arial" w:cs="Arial"/>
+          <w:sz w:val="24"/>
+          <w:szCs w:val="24"/>
+        </w:rPr>
+        <w:t xml:space="preserve">Inclusive foi feito um teste para saber se essa funcionalidade estava funcionando, e ele retornou tudo certo. </w:t>
+      </w:r>
+    </w:p>
+    <w:p>
+      <w:pPr>
+        <w:jc w:val="both"/>
+        <w:rPr>
+          <w:rFonts w:ascii="Arial" w:hAnsi="Arial" w:cs="Arial"/>
+          <w:sz w:val="24"/>
+          <w:szCs w:val="24"/>
+        </w:rPr>
+      </w:pPr>
+    </w:p>
+    <w:p>
+      <w:pPr>
+        <w:jc w:val="both"/>
+        <w:rPr>
+          <w:rFonts w:ascii="Arial" w:hAnsi="Arial" w:cs="Arial"/>
+          <w:sz w:val="24"/>
+          <w:szCs w:val="24"/>
+        </w:rPr>
+      </w:pPr>
+      <w:r>
+        <w:rPr>
+          <w:noProof/>
+        </w:rPr>
+        <w:drawing>
+          <wp:inline distT="0" distB="0" distL="0" distR="0" wp14:anchorId="0F10B454" wp14:editId="741662E1">
+            <wp:extent cx="5400040" cy="1689100"/>
+            <wp:effectExtent l="0" t="0" r="0" b="6350"/>
+            <wp:docPr id="20" name="Imagem 20"/>
+            <wp:cNvGraphicFramePr>
+              <a:graphicFrameLocks xmlns:a="http://schemas.openxmlformats.org/drawingml/2006/main" noChangeAspect="1"/>
+            </wp:cNvGraphicFramePr>
+            <a:graphic xmlns:a="http://schemas.openxmlformats.org/drawingml/2006/main">
+              <a:graphicData uri="http://schemas.openxmlformats.org/drawingml/2006/picture">
+                <pic:pic xmlns:pic="http://schemas.openxmlformats.org/drawingml/2006/picture">
+                  <pic:nvPicPr>
+                    <pic:cNvPr id="1" name=""/>
+                    <pic:cNvPicPr/>
+                  </pic:nvPicPr>
+                  <pic:blipFill>
+                    <a:blip r:embed="rId26"/>
+                    <a:stretch>
+                      <a:fillRect/>
+                    </a:stretch>
+                  </pic:blipFill>
+                  <pic:spPr>
+                    <a:xfrm>
+                      <a:off x="0" y="0"/>
+                      <a:ext cx="5400040" cy="1689100"/>
+                    </a:xfrm>
+                    <a:prstGeom prst="rect">
+                      <a:avLst/>
+                    </a:prstGeom>
+                  </pic:spPr>
+                </pic:pic>
+              </a:graphicData>
+            </a:graphic>
+          </wp:inline>
+        </w:drawing>
+      </w:r>
+    </w:p>
+    <w:p>
+      <w:pPr>
+        <w:jc w:val="both"/>
+        <w:rPr>
+          <w:rFonts w:ascii="Arial" w:hAnsi="Arial" w:cs="Arial"/>
+          <w:sz w:val="24"/>
+          <w:szCs w:val="24"/>
+        </w:rPr>
+      </w:pPr>
+      <w:r>
+        <w:drawing>
+          <wp:inline distT="0" distB="0" distL="0" distR="0" wp14:anchorId="0F086D7F" wp14:editId="09A3B29B">
+            <wp:extent cx="5400040" cy="580390"/>
+            <wp:effectExtent l="0" t="0" r="0" b="0"/>
+            <wp:docPr id="21" name="Imagem 21"/>
+            <wp:cNvGraphicFramePr>
+              <a:graphicFrameLocks xmlns:a="http://schemas.openxmlformats.org/drawingml/2006/main" noChangeAspect="1"/>
+            </wp:cNvGraphicFramePr>
+            <a:graphic xmlns:a="http://schemas.openxmlformats.org/drawingml/2006/main">
+              <a:graphicData uri="http://schemas.openxmlformats.org/drawingml/2006/picture">
+                <pic:pic xmlns:pic="http://schemas.openxmlformats.org/drawingml/2006/picture">
+                  <pic:nvPicPr>
+                    <pic:cNvPr id="1" name=""/>
+                    <pic:cNvPicPr/>
+                  </pic:nvPicPr>
+                  <pic:blipFill>
+                    <a:blip r:embed="rId27"/>
+                    <a:stretch>
+                      <a:fillRect/>
+                    </a:stretch>
+                  </pic:blipFill>
+                  <pic:spPr>
+                    <a:xfrm>
+                      <a:off x="0" y="0"/>
+                      <a:ext cx="5400040" cy="580390"/>
+                    </a:xfrm>
+                    <a:prstGeom prst="rect">
+                      <a:avLst/>
+                    </a:prstGeom>
+                  </pic:spPr>
+                </pic:pic>
+              </a:graphicData>
+            </a:graphic>
+          </wp:inline>
+        </w:drawing>
+      </w:r>
+    </w:p>
+    <w:p>
+      <w:pPr>
+        <w:jc w:val="both"/>
+        <w:rPr>
+          <w:rFonts w:ascii="Arial" w:hAnsi="Arial" w:cs="Arial"/>
+          <w:sz w:val="24"/>
+          <w:szCs w:val="24"/>
+        </w:rPr>
+      </w:pPr>
+    </w:p>
+    <w:p>
+      <w:pPr>
+        <w:jc w:val="both"/>
+        <w:rPr>
+          <w:rFonts w:ascii="Arial" w:hAnsi="Arial" w:cs="Arial"/>
+          <w:sz w:val="24"/>
+          <w:szCs w:val="24"/>
+        </w:rPr>
+      </w:pPr>
+      <w:r>
+        <w:rPr>
+          <w:rFonts w:ascii="Arial" w:hAnsi="Arial" w:cs="Arial"/>
+          <w:sz w:val="24"/>
+          <w:szCs w:val="24"/>
+        </w:rPr>
+        <w:t xml:space="preserve">Foi adicionado um suporte para templates utilizando as bibliotecas </w:t>
+      </w:r>
+      <w:r>
+        <w:rPr>
+          <w:rFonts w:ascii="Arial" w:hAnsi="Arial" w:cs="Arial"/>
+          <w:b/>
+          <w:bCs/>
+          <w:sz w:val="24"/>
+          <w:szCs w:val="24"/>
+        </w:rPr>
+        <w:t>OS</w:t>
+      </w:r>
+      <w:r>
+        <w:rPr>
+          <w:rFonts w:ascii="Arial" w:hAnsi="Arial" w:cs="Arial"/>
+          <w:sz w:val="24"/>
+          <w:szCs w:val="24"/>
+        </w:rPr>
+        <w:t xml:space="preserve"> e </w:t>
+      </w:r>
+      <w:r>
+        <w:rPr>
+          <w:rFonts w:ascii="Arial" w:hAnsi="Arial" w:cs="Arial"/>
+          <w:b/>
+          <w:bCs/>
+          <w:sz w:val="24"/>
+          <w:szCs w:val="24"/>
+        </w:rPr>
+        <w:t>Jinja2</w:t>
+      </w:r>
+      <w:r>
+        <w:rPr>
+          <w:rFonts w:ascii="Arial" w:hAnsi="Arial" w:cs="Arial"/>
+          <w:sz w:val="24"/>
+          <w:szCs w:val="24"/>
+        </w:rPr>
+        <w:t xml:space="preserve">. Primeiro estabelecemos um atributo da classe API para armazenar os template. </w:t>
+      </w:r>
+    </w:p>
+    <w:p>
+      <w:pPr>
+        <w:jc w:val="both"/>
+        <w:rPr>
+          <w:rFonts w:ascii="Arial" w:hAnsi="Arial" w:cs="Arial"/>
+          <w:sz w:val="24"/>
+          <w:szCs w:val="24"/>
+        </w:rPr>
+      </w:pPr>
+      <w:r>
+        <w:rPr>
+          <w:rFonts w:ascii="Arial" w:hAnsi="Arial" w:cs="Arial"/>
+          <w:b/>
+          <w:bCs/>
+          <w:sz w:val="24"/>
+          <w:szCs w:val="24"/>
+        </w:rPr>
+        <w:t>Environment():</w:t>
+      </w:r>
+      <w:r>
+        <w:rPr>
+          <w:rFonts w:ascii="Arial" w:hAnsi="Arial" w:cs="Arial"/>
+          <w:sz w:val="24"/>
+          <w:szCs w:val="24"/>
+        </w:rPr>
+        <w:t xml:space="preserve"> </w:t>
+      </w:r>
+      <w:r>
+        <w:rPr>
+          <w:rFonts w:ascii="Arial" w:hAnsi="Arial" w:cs="Arial"/>
+          <w:sz w:val="24"/>
+          <w:szCs w:val="24"/>
+        </w:rPr>
+        <w:t xml:space="preserve">função </w:t>
+      </w:r>
+      <w:r>
+        <w:rPr>
+          <w:rFonts w:ascii="Arial" w:hAnsi="Arial" w:cs="Arial"/>
+          <w:sz w:val="24"/>
+          <w:szCs w:val="24"/>
+        </w:rPr>
+        <w:t>para ajudar a carregar templates</w:t>
+      </w:r>
+      <w:r>
+        <w:rPr>
+          <w:rFonts w:ascii="Arial" w:hAnsi="Arial" w:cs="Arial"/>
+          <w:sz w:val="24"/>
+          <w:szCs w:val="24"/>
+        </w:rPr>
+        <w:t xml:space="preserve"> no código. </w:t>
+      </w:r>
+    </w:p>
+    <w:p>
+      <w:pPr>
+        <w:jc w:val="both"/>
+        <w:rPr>
+          <w:rFonts w:ascii="Arial" w:hAnsi="Arial" w:cs="Arial"/>
+          <w:sz w:val="24"/>
+          <w:szCs w:val="24"/>
+        </w:rPr>
+      </w:pPr>
+      <w:r>
+        <w:rPr>
+          <w:rFonts w:ascii="Arial" w:hAnsi="Arial" w:cs="Arial"/>
+          <w:b/>
+          <w:bCs/>
+          <w:sz w:val="24"/>
+          <w:szCs w:val="24"/>
+        </w:rPr>
+        <w:t>FileSystemLoader():</w:t>
+      </w:r>
+      <w:r>
+        <w:rPr>
+          <w:rFonts w:ascii="Arial" w:hAnsi="Arial" w:cs="Arial"/>
+          <w:sz w:val="24"/>
+          <w:szCs w:val="24"/>
+        </w:rPr>
+        <w:t xml:space="preserve"> Carrega templates direto do sistema ou diretório local.</w:t>
+      </w:r>
+    </w:p>
+    <w:p>
+      <w:pPr>
+        <w:jc w:val="both"/>
+        <w:rPr>
+          <w:rFonts w:ascii="Arial" w:hAnsi="Arial" w:cs="Arial"/>
+          <w:sz w:val="24"/>
+          <w:szCs w:val="24"/>
+        </w:rPr>
+      </w:pPr>
+      <w:r>
+        <w:rPr>
+          <w:rFonts w:ascii="Arial" w:hAnsi="Arial" w:cs="Arial"/>
+          <w:sz w:val="24"/>
+          <w:szCs w:val="24"/>
+        </w:rPr>
+        <w:t xml:space="preserve">A variável </w:t>
+      </w:r>
+      <w:r>
+        <w:rPr>
+          <w:rFonts w:ascii="Arial" w:hAnsi="Arial" w:cs="Arial"/>
+          <w:b/>
+          <w:bCs/>
+          <w:sz w:val="24"/>
+          <w:szCs w:val="24"/>
+        </w:rPr>
+        <w:t xml:space="preserve">template_name </w:t>
+      </w:r>
+      <w:r>
+        <w:rPr>
+          <w:rFonts w:ascii="Arial" w:hAnsi="Arial" w:cs="Arial"/>
+          <w:sz w:val="24"/>
+          <w:szCs w:val="24"/>
+        </w:rPr>
+        <w:t xml:space="preserve">representa o nome do template que será passado e a </w:t>
+      </w:r>
+      <w:r>
+        <w:rPr>
+          <w:rFonts w:ascii="Arial" w:hAnsi="Arial" w:cs="Arial"/>
+          <w:b/>
+          <w:bCs/>
+          <w:sz w:val="24"/>
+          <w:szCs w:val="24"/>
+        </w:rPr>
+        <w:t>context</w:t>
+      </w:r>
+      <w:r>
+        <w:rPr>
+          <w:rFonts w:ascii="Arial" w:hAnsi="Arial" w:cs="Arial"/>
+          <w:sz w:val="24"/>
+          <w:szCs w:val="24"/>
+        </w:rPr>
+        <w:t xml:space="preserve"> serve para receber variáveis que poderão ser usadas no template. A propósito, no final da linha com o resp.body (não é resp.text) o</w:t>
+      </w:r>
+      <w:r>
+        <w:rPr>
+          <w:rFonts w:ascii="Arial" w:hAnsi="Arial" w:cs="Arial"/>
+          <w:sz w:val="24"/>
+          <w:szCs w:val="24"/>
+        </w:rPr>
+        <w:t xml:space="preserve"> </w:t>
+      </w:r>
+      <w:r>
+        <w:rPr>
+          <w:rFonts w:ascii="Arial" w:hAnsi="Arial" w:cs="Arial"/>
+          <w:b/>
+          <w:bCs/>
+          <w:sz w:val="24"/>
+          <w:szCs w:val="24"/>
+        </w:rPr>
+        <w:t>.</w:t>
+      </w:r>
+      <w:r>
+        <w:rPr>
+          <w:rFonts w:ascii="Arial" w:hAnsi="Arial" w:cs="Arial"/>
+          <w:b/>
+          <w:bCs/>
+          <w:sz w:val="24"/>
+          <w:szCs w:val="24"/>
+        </w:rPr>
+        <w:t>encode()</w:t>
+      </w:r>
+      <w:r>
+        <w:rPr>
+          <w:rFonts w:ascii="Arial" w:hAnsi="Arial" w:cs="Arial"/>
+          <w:sz w:val="24"/>
+          <w:szCs w:val="24"/>
+        </w:rPr>
+        <w:t xml:space="preserve"> serve porque o resp.body espera por bytes, mas a função template retorna uma string unicode</w:t>
+      </w:r>
+      <w:r>
+        <w:rPr>
+          <w:rFonts w:ascii="Arial" w:hAnsi="Arial" w:cs="Arial"/>
+          <w:sz w:val="24"/>
+          <w:szCs w:val="24"/>
+        </w:rPr>
+        <w:t>.</w:t>
+      </w:r>
+    </w:p>
+    <w:p>
+      <w:pPr>
+        <w:jc w:val="both"/>
+        <w:rPr>
+          <w:rFonts w:ascii="Arial" w:hAnsi="Arial" w:cs="Arial"/>
+          <w:sz w:val="24"/>
+          <w:szCs w:val="24"/>
+        </w:rPr>
+      </w:pPr>
+      <w:r>
+        <w:rPr>
+          <w:rFonts w:ascii="Arial" w:hAnsi="Arial" w:cs="Arial"/>
+          <w:sz w:val="24"/>
+          <w:szCs w:val="24"/>
+        </w:rPr>
+        <w:t xml:space="preserve">Sobre o template, é só criar um arquivo .html comum e armazenar ele na pasta templates, no mesmo diretório, você poderá retirar qualquer template dela. </w:t>
+      </w:r>
+    </w:p>
+    <w:p>
+      <w:pPr>
+        <w:jc w:val="both"/>
+        <w:rPr>
+          <w:rFonts w:ascii="Arial" w:hAnsi="Arial" w:cs="Arial"/>
+          <w:sz w:val="24"/>
+          <w:szCs w:val="24"/>
+        </w:rPr>
+      </w:pPr>
     </w:p>
     <w:sectPr>
       <w:pgSz w:w="11906" w:h="16838"/>

</xml_diff>

<commit_message>
middleware, suporte para arquivos estáticos, handlers de exceçãocustomizáveis
</commit_message>
<xml_diff>
--- a/Anotações do código.docx
+++ b/Anotações do código.docx
@@ -435,7 +435,25 @@
           <w:sz w:val="24"/>
           <w:szCs w:val="24"/>
         </w:rPr>
-        <w:t>response = self.handle_request(request)</w:t>
+        <w:t xml:space="preserve">response = </w:t>
+      </w:r>
+      <w:proofErr w:type="gramStart"/>
+      <w:r>
+        <w:rPr>
+          <w:rFonts w:ascii="Consolas" w:hAnsi="Consolas" w:cs="Arial"/>
+          <w:sz w:val="24"/>
+          <w:szCs w:val="24"/>
+        </w:rPr>
+        <w:t>self.handle</w:t>
+      </w:r>
+      <w:proofErr w:type="gramEnd"/>
+      <w:r>
+        <w:rPr>
+          <w:rFonts w:ascii="Consolas" w:hAnsi="Consolas" w:cs="Arial"/>
+          <w:sz w:val="24"/>
+          <w:szCs w:val="24"/>
+        </w:rPr>
+        <w:t>_request(request)</w:t>
       </w:r>
       <w:r>
         <w:rPr>
@@ -2069,6 +2087,9 @@
         </w:rPr>
       </w:pPr>
       <w:r>
+        <w:rPr>
+          <w:noProof/>
+        </w:rPr>
         <w:drawing>
           <wp:inline distT="0" distB="0" distL="0" distR="0" wp14:anchorId="0F086D7F" wp14:editId="09A3B29B">
             <wp:extent cx="5400040" cy="580390"/>
@@ -2179,6 +2200,7 @@
           <w:szCs w:val="24"/>
         </w:rPr>
       </w:pPr>
+      <w:proofErr w:type="gramStart"/>
       <w:r>
         <w:rPr>
           <w:rFonts w:ascii="Arial" w:hAnsi="Arial" w:cs="Arial"/>
@@ -2187,50 +2209,9 @@
           <w:sz w:val="24"/>
           <w:szCs w:val="24"/>
         </w:rPr>
-        <w:t>Environment():</w:t>
-      </w:r>
-      <w:r>
-        <w:rPr>
-          <w:rFonts w:ascii="Arial" w:hAnsi="Arial" w:cs="Arial"/>
-          <w:sz w:val="24"/>
-          <w:szCs w:val="24"/>
-        </w:rPr>
-        <w:t xml:space="preserve"> </w:t>
-      </w:r>
-      <w:r>
-        <w:rPr>
-          <w:rFonts w:ascii="Arial" w:hAnsi="Arial" w:cs="Arial"/>
-          <w:sz w:val="24"/>
-          <w:szCs w:val="24"/>
-        </w:rPr>
-        <w:t xml:space="preserve">função </w:t>
-      </w:r>
-      <w:r>
-        <w:rPr>
-          <w:rFonts w:ascii="Arial" w:hAnsi="Arial" w:cs="Arial"/>
-          <w:sz w:val="24"/>
-          <w:szCs w:val="24"/>
-        </w:rPr>
-        <w:t>para ajudar a carregar templates</w:t>
-      </w:r>
-      <w:r>
-        <w:rPr>
-          <w:rFonts w:ascii="Arial" w:hAnsi="Arial" w:cs="Arial"/>
-          <w:sz w:val="24"/>
-          <w:szCs w:val="24"/>
-        </w:rPr>
-        <w:t xml:space="preserve"> no código. </w:t>
-      </w:r>
-    </w:p>
-    <w:p>
-      <w:pPr>
-        <w:jc w:val="both"/>
-        <w:rPr>
-          <w:rFonts w:ascii="Arial" w:hAnsi="Arial" w:cs="Arial"/>
-          <w:sz w:val="24"/>
-          <w:szCs w:val="24"/>
-        </w:rPr>
-      </w:pPr>
+        <w:t>Environment(</w:t>
+      </w:r>
+      <w:proofErr w:type="gramEnd"/>
       <w:r>
         <w:rPr>
           <w:rFonts w:ascii="Arial" w:hAnsi="Arial" w:cs="Arial"/>
@@ -2239,34 +2220,51 @@
           <w:sz w:val="24"/>
           <w:szCs w:val="24"/>
         </w:rPr>
-        <w:t>FileSystemLoader():</w:t>
-      </w:r>
-      <w:r>
-        <w:rPr>
-          <w:rFonts w:ascii="Arial" w:hAnsi="Arial" w:cs="Arial"/>
-          <w:sz w:val="24"/>
-          <w:szCs w:val="24"/>
-        </w:rPr>
-        <w:t xml:space="preserve"> Carrega templates direto do sistema ou diretório local.</w:t>
-      </w:r>
-    </w:p>
-    <w:p>
-      <w:pPr>
-        <w:jc w:val="both"/>
-        <w:rPr>
-          <w:rFonts w:ascii="Arial" w:hAnsi="Arial" w:cs="Arial"/>
-          <w:sz w:val="24"/>
-          <w:szCs w:val="24"/>
-        </w:rPr>
-      </w:pPr>
-      <w:r>
-        <w:rPr>
-          <w:rFonts w:ascii="Arial" w:hAnsi="Arial" w:cs="Arial"/>
-          <w:sz w:val="24"/>
-          <w:szCs w:val="24"/>
-        </w:rPr>
-        <w:t xml:space="preserve">A variável </w:t>
-      </w:r>
+        <w:t>):</w:t>
+      </w:r>
+      <w:r>
+        <w:rPr>
+          <w:rFonts w:ascii="Arial" w:hAnsi="Arial" w:cs="Arial"/>
+          <w:sz w:val="24"/>
+          <w:szCs w:val="24"/>
+        </w:rPr>
+        <w:t xml:space="preserve"> </w:t>
+      </w:r>
+      <w:r>
+        <w:rPr>
+          <w:rFonts w:ascii="Arial" w:hAnsi="Arial" w:cs="Arial"/>
+          <w:sz w:val="24"/>
+          <w:szCs w:val="24"/>
+        </w:rPr>
+        <w:t xml:space="preserve">função </w:t>
+      </w:r>
+      <w:r>
+        <w:rPr>
+          <w:rFonts w:ascii="Arial" w:hAnsi="Arial" w:cs="Arial"/>
+          <w:sz w:val="24"/>
+          <w:szCs w:val="24"/>
+        </w:rPr>
+        <w:t>para ajudar a carregar templates</w:t>
+      </w:r>
+      <w:r>
+        <w:rPr>
+          <w:rFonts w:ascii="Arial" w:hAnsi="Arial" w:cs="Arial"/>
+          <w:sz w:val="24"/>
+          <w:szCs w:val="24"/>
+        </w:rPr>
+        <w:t xml:space="preserve"> no código. </w:t>
+      </w:r>
+    </w:p>
+    <w:p>
+      <w:pPr>
+        <w:jc w:val="both"/>
+        <w:rPr>
+          <w:rFonts w:ascii="Arial" w:hAnsi="Arial" w:cs="Arial"/>
+          <w:sz w:val="24"/>
+          <w:szCs w:val="24"/>
+        </w:rPr>
+      </w:pPr>
+      <w:proofErr w:type="gramStart"/>
       <w:r>
         <w:rPr>
           <w:rFonts w:ascii="Arial" w:hAnsi="Arial" w:cs="Arial"/>
@@ -2275,16 +2273,9 @@
           <w:sz w:val="24"/>
           <w:szCs w:val="24"/>
         </w:rPr>
-        <w:t xml:space="preserve">template_name </w:t>
-      </w:r>
-      <w:r>
-        <w:rPr>
-          <w:rFonts w:ascii="Arial" w:hAnsi="Arial" w:cs="Arial"/>
-          <w:sz w:val="24"/>
-          <w:szCs w:val="24"/>
-        </w:rPr>
-        <w:t xml:space="preserve">representa o nome do template que será passado e a </w:t>
-      </w:r>
+        <w:t>FileSystemLoader(</w:t>
+      </w:r>
+      <w:proofErr w:type="gramEnd"/>
       <w:r>
         <w:rPr>
           <w:rFonts w:ascii="Arial" w:hAnsi="Arial" w:cs="Arial"/>
@@ -2293,23 +2284,33 @@
           <w:sz w:val="24"/>
           <w:szCs w:val="24"/>
         </w:rPr>
-        <w:t>context</w:t>
-      </w:r>
-      <w:r>
-        <w:rPr>
-          <w:rFonts w:ascii="Arial" w:hAnsi="Arial" w:cs="Arial"/>
-          <w:sz w:val="24"/>
-          <w:szCs w:val="24"/>
-        </w:rPr>
-        <w:t xml:space="preserve"> serve para receber variáveis que poderão ser usadas no template. A propósito, no final da linha com o resp.body (não é resp.text) o</w:t>
-      </w:r>
-      <w:r>
-        <w:rPr>
-          <w:rFonts w:ascii="Arial" w:hAnsi="Arial" w:cs="Arial"/>
-          <w:sz w:val="24"/>
-          <w:szCs w:val="24"/>
-        </w:rPr>
-        <w:t xml:space="preserve"> </w:t>
+        <w:t>):</w:t>
+      </w:r>
+      <w:r>
+        <w:rPr>
+          <w:rFonts w:ascii="Arial" w:hAnsi="Arial" w:cs="Arial"/>
+          <w:sz w:val="24"/>
+          <w:szCs w:val="24"/>
+        </w:rPr>
+        <w:t xml:space="preserve"> Carrega templates direto do sistema ou diretório local.</w:t>
+      </w:r>
+    </w:p>
+    <w:p>
+      <w:pPr>
+        <w:jc w:val="both"/>
+        <w:rPr>
+          <w:rFonts w:ascii="Arial" w:hAnsi="Arial" w:cs="Arial"/>
+          <w:sz w:val="24"/>
+          <w:szCs w:val="24"/>
+        </w:rPr>
+      </w:pPr>
+      <w:r>
+        <w:rPr>
+          <w:rFonts w:ascii="Arial" w:hAnsi="Arial" w:cs="Arial"/>
+          <w:sz w:val="24"/>
+          <w:szCs w:val="24"/>
+        </w:rPr>
+        <w:t xml:space="preserve">A variável </w:t>
       </w:r>
       <w:r>
         <w:rPr>
@@ -2319,7 +2320,15 @@
           <w:sz w:val="24"/>
           <w:szCs w:val="24"/>
         </w:rPr>
-        <w:t>.</w:t>
+        <w:t xml:space="preserve">template_name </w:t>
+      </w:r>
+      <w:r>
+        <w:rPr>
+          <w:rFonts w:ascii="Arial" w:hAnsi="Arial" w:cs="Arial"/>
+          <w:sz w:val="24"/>
+          <w:szCs w:val="24"/>
+        </w:rPr>
+        <w:t xml:space="preserve">representa o nome do template que será passado e a </w:t>
       </w:r>
       <w:r>
         <w:rPr>
@@ -2329,7 +2338,51 @@
           <w:sz w:val="24"/>
           <w:szCs w:val="24"/>
         </w:rPr>
-        <w:t>encode()</w:t>
+        <w:t>context</w:t>
+      </w:r>
+      <w:r>
+        <w:rPr>
+          <w:rFonts w:ascii="Arial" w:hAnsi="Arial" w:cs="Arial"/>
+          <w:sz w:val="24"/>
+          <w:szCs w:val="24"/>
+        </w:rPr>
+        <w:t xml:space="preserve"> serve para receber variáveis que poderão ser usadas no template. A propósito, no final da linha com o </w:t>
+      </w:r>
+      <w:proofErr w:type="gramStart"/>
+      <w:r>
+        <w:rPr>
+          <w:rFonts w:ascii="Arial" w:hAnsi="Arial" w:cs="Arial"/>
+          <w:sz w:val="24"/>
+          <w:szCs w:val="24"/>
+        </w:rPr>
+        <w:t>resp.body</w:t>
+      </w:r>
+      <w:proofErr w:type="gramEnd"/>
+      <w:r>
+        <w:rPr>
+          <w:rFonts w:ascii="Arial" w:hAnsi="Arial" w:cs="Arial"/>
+          <w:sz w:val="24"/>
+          <w:szCs w:val="24"/>
+        </w:rPr>
+        <w:t xml:space="preserve"> (não é resp.text) o</w:t>
+      </w:r>
+      <w:r>
+        <w:rPr>
+          <w:rFonts w:ascii="Arial" w:hAnsi="Arial" w:cs="Arial"/>
+          <w:sz w:val="24"/>
+          <w:szCs w:val="24"/>
+        </w:rPr>
+        <w:t xml:space="preserve"> </w:t>
+      </w:r>
+      <w:r>
+        <w:rPr>
+          <w:rFonts w:ascii="Arial" w:hAnsi="Arial" w:cs="Arial"/>
+          <w:b/>
+          <w:bCs/>
+          <w:sz w:val="24"/>
+          <w:szCs w:val="24"/>
+        </w:rPr>
+        <w:t>.encode()</w:t>
       </w:r>
       <w:r>
         <w:rPr>
@@ -2375,6 +2428,803 @@
           <w:szCs w:val="24"/>
         </w:rPr>
       </w:pPr>
+    </w:p>
+    <w:p>
+      <w:pPr>
+        <w:jc w:val="both"/>
+        <w:rPr>
+          <w:rFonts w:ascii="Arial" w:hAnsi="Arial" w:cs="Arial"/>
+          <w:sz w:val="24"/>
+          <w:szCs w:val="24"/>
+        </w:rPr>
+      </w:pPr>
+      <w:r>
+        <w:rPr>
+          <w:noProof/>
+        </w:rPr>
+        <w:drawing>
+          <wp:inline distT="0" distB="0" distL="0" distR="0" wp14:anchorId="5D0F4904" wp14:editId="3B77C390">
+            <wp:extent cx="5400040" cy="422275"/>
+            <wp:effectExtent l="0" t="0" r="0" b="0"/>
+            <wp:docPr id="22" name="Imagem 22"/>
+            <wp:cNvGraphicFramePr>
+              <a:graphicFrameLocks xmlns:a="http://schemas.openxmlformats.org/drawingml/2006/main" noChangeAspect="1"/>
+            </wp:cNvGraphicFramePr>
+            <a:graphic xmlns:a="http://schemas.openxmlformats.org/drawingml/2006/main">
+              <a:graphicData uri="http://schemas.openxmlformats.org/drawingml/2006/picture">
+                <pic:pic xmlns:pic="http://schemas.openxmlformats.org/drawingml/2006/picture">
+                  <pic:nvPicPr>
+                    <pic:cNvPr id="1" name=""/>
+                    <pic:cNvPicPr/>
+                  </pic:nvPicPr>
+                  <pic:blipFill>
+                    <a:blip r:embed="rId28"/>
+                    <a:stretch>
+                      <a:fillRect/>
+                    </a:stretch>
+                  </pic:blipFill>
+                  <pic:spPr>
+                    <a:xfrm>
+                      <a:off x="0" y="0"/>
+                      <a:ext cx="5400040" cy="422275"/>
+                    </a:xfrm>
+                    <a:prstGeom prst="rect">
+                      <a:avLst/>
+                    </a:prstGeom>
+                  </pic:spPr>
+                </pic:pic>
+              </a:graphicData>
+            </a:graphic>
+          </wp:inline>
+        </w:drawing>
+      </w:r>
+    </w:p>
+    <w:p>
+      <w:pPr>
+        <w:jc w:val="both"/>
+        <w:rPr>
+          <w:rFonts w:ascii="Arial" w:hAnsi="Arial" w:cs="Arial"/>
+          <w:sz w:val="24"/>
+          <w:szCs w:val="24"/>
+        </w:rPr>
+      </w:pPr>
+      <w:r>
+        <w:rPr>
+          <w:noProof/>
+        </w:rPr>
+        <w:drawing>
+          <wp:inline distT="0" distB="0" distL="0" distR="0" wp14:anchorId="62277DDF" wp14:editId="5A303339">
+            <wp:extent cx="5400040" cy="3689985"/>
+            <wp:effectExtent l="0" t="0" r="0" b="5715"/>
+            <wp:docPr id="23" name="Imagem 23"/>
+            <wp:cNvGraphicFramePr>
+              <a:graphicFrameLocks xmlns:a="http://schemas.openxmlformats.org/drawingml/2006/main" noChangeAspect="1"/>
+            </wp:cNvGraphicFramePr>
+            <a:graphic xmlns:a="http://schemas.openxmlformats.org/drawingml/2006/main">
+              <a:graphicData uri="http://schemas.openxmlformats.org/drawingml/2006/picture">
+                <pic:pic xmlns:pic="http://schemas.openxmlformats.org/drawingml/2006/picture">
+                  <pic:nvPicPr>
+                    <pic:cNvPr id="1" name=""/>
+                    <pic:cNvPicPr/>
+                  </pic:nvPicPr>
+                  <pic:blipFill>
+                    <a:blip r:embed="rId29"/>
+                    <a:stretch>
+                      <a:fillRect/>
+                    </a:stretch>
+                  </pic:blipFill>
+                  <pic:spPr>
+                    <a:xfrm>
+                      <a:off x="0" y="0"/>
+                      <a:ext cx="5400040" cy="3689985"/>
+                    </a:xfrm>
+                    <a:prstGeom prst="rect">
+                      <a:avLst/>
+                    </a:prstGeom>
+                  </pic:spPr>
+                </pic:pic>
+              </a:graphicData>
+            </a:graphic>
+          </wp:inline>
+        </w:drawing>
+      </w:r>
+    </w:p>
+    <w:p>
+      <w:pPr>
+        <w:jc w:val="both"/>
+        <w:rPr>
+          <w:rFonts w:ascii="Arial" w:hAnsi="Arial" w:cs="Arial"/>
+          <w:sz w:val="24"/>
+          <w:szCs w:val="24"/>
+        </w:rPr>
+      </w:pPr>
+      <w:r>
+        <w:rPr>
+          <w:noProof/>
+        </w:rPr>
+        <w:drawing>
+          <wp:inline distT="0" distB="0" distL="0" distR="0" wp14:anchorId="6F6F887D" wp14:editId="6DF7FFDD">
+            <wp:extent cx="5400040" cy="610870"/>
+            <wp:effectExtent l="0" t="0" r="0" b="0"/>
+            <wp:docPr id="24" name="Imagem 24"/>
+            <wp:cNvGraphicFramePr>
+              <a:graphicFrameLocks xmlns:a="http://schemas.openxmlformats.org/drawingml/2006/main" noChangeAspect="1"/>
+            </wp:cNvGraphicFramePr>
+            <a:graphic xmlns:a="http://schemas.openxmlformats.org/drawingml/2006/main">
+              <a:graphicData uri="http://schemas.openxmlformats.org/drawingml/2006/picture">
+                <pic:pic xmlns:pic="http://schemas.openxmlformats.org/drawingml/2006/picture">
+                  <pic:nvPicPr>
+                    <pic:cNvPr id="1" name=""/>
+                    <pic:cNvPicPr/>
+                  </pic:nvPicPr>
+                  <pic:blipFill>
+                    <a:blip r:embed="rId30"/>
+                    <a:stretch>
+                      <a:fillRect/>
+                    </a:stretch>
+                  </pic:blipFill>
+                  <pic:spPr>
+                    <a:xfrm>
+                      <a:off x="0" y="0"/>
+                      <a:ext cx="5400040" cy="610870"/>
+                    </a:xfrm>
+                    <a:prstGeom prst="rect">
+                      <a:avLst/>
+                    </a:prstGeom>
+                  </pic:spPr>
+                </pic:pic>
+              </a:graphicData>
+            </a:graphic>
+          </wp:inline>
+        </w:drawing>
+      </w:r>
+    </w:p>
+    <w:p>
+      <w:pPr>
+        <w:jc w:val="both"/>
+        <w:rPr>
+          <w:rFonts w:ascii="Arial" w:hAnsi="Arial" w:cs="Arial"/>
+          <w:sz w:val="24"/>
+          <w:szCs w:val="24"/>
+        </w:rPr>
+      </w:pPr>
+    </w:p>
+    <w:p>
+      <w:pPr>
+        <w:jc w:val="both"/>
+        <w:rPr>
+          <w:rFonts w:ascii="Arial" w:hAnsi="Arial" w:cs="Arial"/>
+          <w:sz w:val="24"/>
+          <w:szCs w:val="24"/>
+        </w:rPr>
+      </w:pPr>
+      <w:r>
+        <w:rPr>
+          <w:rFonts w:ascii="Arial" w:hAnsi="Arial" w:cs="Arial"/>
+          <w:sz w:val="24"/>
+          <w:szCs w:val="24"/>
+        </w:rPr>
+        <w:t xml:space="preserve">Essa parte se refere a criação de exception handlers customizáveis. Podendo ser mensagens de erro como “Algo deu errado! Por favor contate nosso suporte.” ou qualquer página do gênero.  </w:t>
+      </w:r>
+    </w:p>
+    <w:p>
+      <w:pPr>
+        <w:jc w:val="both"/>
+        <w:rPr>
+          <w:rFonts w:ascii="Arial" w:hAnsi="Arial" w:cs="Arial"/>
+          <w:sz w:val="24"/>
+          <w:szCs w:val="24"/>
+        </w:rPr>
+      </w:pPr>
+    </w:p>
+    <w:p>
+      <w:pPr>
+        <w:jc w:val="both"/>
+        <w:rPr>
+          <w:rFonts w:ascii="Arial" w:hAnsi="Arial" w:cs="Arial"/>
+          <w:sz w:val="24"/>
+          <w:szCs w:val="24"/>
+        </w:rPr>
+      </w:pPr>
+      <w:r>
+        <w:rPr>
+          <w:noProof/>
+        </w:rPr>
+        <w:drawing>
+          <wp:inline distT="0" distB="0" distL="0" distR="0" wp14:anchorId="184E9D5D" wp14:editId="2AD05130">
+            <wp:extent cx="5400040" cy="1010920"/>
+            <wp:effectExtent l="0" t="0" r="0" b="0"/>
+            <wp:docPr id="25" name="Imagem 25"/>
+            <wp:cNvGraphicFramePr>
+              <a:graphicFrameLocks xmlns:a="http://schemas.openxmlformats.org/drawingml/2006/main" noChangeAspect="1"/>
+            </wp:cNvGraphicFramePr>
+            <a:graphic xmlns:a="http://schemas.openxmlformats.org/drawingml/2006/main">
+              <a:graphicData uri="http://schemas.openxmlformats.org/drawingml/2006/picture">
+                <pic:pic xmlns:pic="http://schemas.openxmlformats.org/drawingml/2006/picture">
+                  <pic:nvPicPr>
+                    <pic:cNvPr id="1" name=""/>
+                    <pic:cNvPicPr/>
+                  </pic:nvPicPr>
+                  <pic:blipFill>
+                    <a:blip r:embed="rId31"/>
+                    <a:stretch>
+                      <a:fillRect/>
+                    </a:stretch>
+                  </pic:blipFill>
+                  <pic:spPr>
+                    <a:xfrm>
+                      <a:off x="0" y="0"/>
+                      <a:ext cx="5400040" cy="1010920"/>
+                    </a:xfrm>
+                    <a:prstGeom prst="rect">
+                      <a:avLst/>
+                    </a:prstGeom>
+                  </pic:spPr>
+                </pic:pic>
+              </a:graphicData>
+            </a:graphic>
+          </wp:inline>
+        </w:drawing>
+      </w:r>
+    </w:p>
+    <w:p>
+      <w:pPr>
+        <w:jc w:val="both"/>
+        <w:rPr>
+          <w:rFonts w:ascii="Arial" w:hAnsi="Arial" w:cs="Arial"/>
+          <w:sz w:val="24"/>
+          <w:szCs w:val="24"/>
+        </w:rPr>
+      </w:pPr>
+      <w:r>
+        <w:rPr>
+          <w:noProof/>
+        </w:rPr>
+        <w:drawing>
+          <wp:inline distT="0" distB="0" distL="0" distR="0" wp14:anchorId="437FAD46" wp14:editId="17E2BFFA">
+            <wp:extent cx="5400040" cy="1186180"/>
+            <wp:effectExtent l="0" t="0" r="0" b="0"/>
+            <wp:docPr id="26" name="Imagem 26"/>
+            <wp:cNvGraphicFramePr>
+              <a:graphicFrameLocks xmlns:a="http://schemas.openxmlformats.org/drawingml/2006/main" noChangeAspect="1"/>
+            </wp:cNvGraphicFramePr>
+            <a:graphic xmlns:a="http://schemas.openxmlformats.org/drawingml/2006/main">
+              <a:graphicData uri="http://schemas.openxmlformats.org/drawingml/2006/picture">
+                <pic:pic xmlns:pic="http://schemas.openxmlformats.org/drawingml/2006/picture">
+                  <pic:nvPicPr>
+                    <pic:cNvPr id="1" name=""/>
+                    <pic:cNvPicPr/>
+                  </pic:nvPicPr>
+                  <pic:blipFill>
+                    <a:blip r:embed="rId32"/>
+                    <a:stretch>
+                      <a:fillRect/>
+                    </a:stretch>
+                  </pic:blipFill>
+                  <pic:spPr>
+                    <a:xfrm>
+                      <a:off x="0" y="0"/>
+                      <a:ext cx="5400040" cy="1186180"/>
+                    </a:xfrm>
+                    <a:prstGeom prst="rect">
+                      <a:avLst/>
+                    </a:prstGeom>
+                  </pic:spPr>
+                </pic:pic>
+              </a:graphicData>
+            </a:graphic>
+          </wp:inline>
+        </w:drawing>
+      </w:r>
+    </w:p>
+    <w:p>
+      <w:pPr>
+        <w:jc w:val="both"/>
+        <w:rPr>
+          <w:rFonts w:ascii="Arial" w:hAnsi="Arial" w:cs="Arial"/>
+          <w:sz w:val="24"/>
+          <w:szCs w:val="24"/>
+        </w:rPr>
+      </w:pPr>
+      <w:r>
+        <w:rPr>
+          <w:rFonts w:ascii="Arial" w:hAnsi="Arial" w:cs="Arial"/>
+          <w:sz w:val="24"/>
+          <w:szCs w:val="24"/>
+        </w:rPr>
+        <w:t xml:space="preserve">Sobre o código acima, ele serve para dar suporte a arquivos estáticos que serão usados pelos arquivos .html, ou seja, permite arquivos javascript ou css, por exemplo. Foi utilizada a biblioteca </w:t>
+      </w:r>
+      <w:r>
+        <w:rPr>
+          <w:rFonts w:ascii="Arial" w:hAnsi="Arial" w:cs="Arial"/>
+          <w:b/>
+          <w:bCs/>
+          <w:sz w:val="24"/>
+          <w:szCs w:val="24"/>
+        </w:rPr>
+        <w:t>WhiteNoise</w:t>
+      </w:r>
+      <w:r>
+        <w:rPr>
+          <w:rFonts w:ascii="Arial" w:hAnsi="Arial" w:cs="Arial"/>
+          <w:sz w:val="24"/>
+          <w:szCs w:val="24"/>
+        </w:rPr>
+        <w:t xml:space="preserve"> para isso. </w:t>
+      </w:r>
+      <w:r>
+        <w:rPr>
+          <w:rFonts w:ascii="Arial" w:hAnsi="Arial" w:cs="Arial"/>
+          <w:sz w:val="24"/>
+          <w:szCs w:val="24"/>
+        </w:rPr>
+        <w:t>Para testar, basta interligar os arquivos a partir do arquivo .html que será escolhido de template para as páginas</w:t>
+      </w:r>
+      <w:r>
+        <w:rPr>
+          <w:rFonts w:ascii="Arial" w:hAnsi="Arial" w:cs="Arial"/>
+          <w:sz w:val="24"/>
+          <w:szCs w:val="24"/>
+        </w:rPr>
+        <w:t xml:space="preserve"> (No meu caso, eu selecionei o diretório dos arquivos estáticos como sendo o diretório “template” mesmo, mas você pode mudar para deixar mais organizado).</w:t>
+      </w:r>
+    </w:p>
+    <w:p>
+      <w:pPr>
+        <w:jc w:val="both"/>
+        <w:rPr>
+          <w:rFonts w:ascii="Arial" w:hAnsi="Arial" w:cs="Arial"/>
+          <w:sz w:val="24"/>
+          <w:szCs w:val="24"/>
+        </w:rPr>
+      </w:pPr>
+    </w:p>
+    <w:p>
+      <w:pPr>
+        <w:jc w:val="both"/>
+        <w:rPr>
+          <w:rFonts w:ascii="Arial" w:hAnsi="Arial" w:cs="Arial"/>
+          <w:sz w:val="24"/>
+          <w:szCs w:val="24"/>
+        </w:rPr>
+      </w:pPr>
+      <w:r>
+        <w:rPr>
+          <w:rFonts w:ascii="Arial" w:hAnsi="Arial" w:cs="Arial"/>
+          <w:sz w:val="24"/>
+          <w:szCs w:val="24"/>
+        </w:rPr>
+        <w:t xml:space="preserve"># middleware.py </w:t>
+      </w:r>
+    </w:p>
+    <w:p>
+      <w:pPr>
+        <w:jc w:val="both"/>
+        <w:rPr>
+          <w:rFonts w:ascii="Arial" w:hAnsi="Arial" w:cs="Arial"/>
+          <w:sz w:val="24"/>
+          <w:szCs w:val="24"/>
+        </w:rPr>
+      </w:pPr>
+      <w:r>
+        <w:rPr>
+          <w:noProof/>
+        </w:rPr>
+        <w:drawing>
+          <wp:inline distT="0" distB="0" distL="0" distR="0" wp14:anchorId="0B0BFCF2" wp14:editId="2BC90E0C">
+            <wp:extent cx="5400040" cy="4170680"/>
+            <wp:effectExtent l="0" t="0" r="0" b="1270"/>
+            <wp:docPr id="27" name="Imagem 27"/>
+            <wp:cNvGraphicFramePr>
+              <a:graphicFrameLocks xmlns:a="http://schemas.openxmlformats.org/drawingml/2006/main" noChangeAspect="1"/>
+            </wp:cNvGraphicFramePr>
+            <a:graphic xmlns:a="http://schemas.openxmlformats.org/drawingml/2006/main">
+              <a:graphicData uri="http://schemas.openxmlformats.org/drawingml/2006/picture">
+                <pic:pic xmlns:pic="http://schemas.openxmlformats.org/drawingml/2006/picture">
+                  <pic:nvPicPr>
+                    <pic:cNvPr id="1" name=""/>
+                    <pic:cNvPicPr/>
+                  </pic:nvPicPr>
+                  <pic:blipFill>
+                    <a:blip r:embed="rId33"/>
+                    <a:stretch>
+                      <a:fillRect/>
+                    </a:stretch>
+                  </pic:blipFill>
+                  <pic:spPr>
+                    <a:xfrm>
+                      <a:off x="0" y="0"/>
+                      <a:ext cx="5400040" cy="4170680"/>
+                    </a:xfrm>
+                    <a:prstGeom prst="rect">
+                      <a:avLst/>
+                    </a:prstGeom>
+                  </pic:spPr>
+                </pic:pic>
+              </a:graphicData>
+            </a:graphic>
+          </wp:inline>
+        </w:drawing>
+      </w:r>
+    </w:p>
+    <w:p>
+      <w:pPr>
+        <w:jc w:val="both"/>
+        <w:rPr>
+          <w:rFonts w:ascii="Arial" w:hAnsi="Arial" w:cs="Arial"/>
+          <w:sz w:val="24"/>
+          <w:szCs w:val="24"/>
+        </w:rPr>
+      </w:pPr>
+    </w:p>
+    <w:p>
+      <w:pPr>
+        <w:jc w:val="both"/>
+        <w:rPr>
+          <w:rFonts w:ascii="Arial" w:hAnsi="Arial" w:cs="Arial"/>
+          <w:sz w:val="24"/>
+          <w:szCs w:val="24"/>
+        </w:rPr>
+      </w:pPr>
+      <w:r>
+        <w:rPr>
+          <w:rFonts w:ascii="Arial" w:hAnsi="Arial" w:cs="Arial"/>
+          <w:sz w:val="24"/>
+          <w:szCs w:val="24"/>
+        </w:rPr>
+        <w:t xml:space="preserve"># api.py </w:t>
+      </w:r>
+    </w:p>
+    <w:p>
+      <w:pPr>
+        <w:jc w:val="both"/>
+        <w:rPr>
+          <w:rFonts w:ascii="Arial" w:hAnsi="Arial" w:cs="Arial"/>
+          <w:sz w:val="24"/>
+          <w:szCs w:val="24"/>
+        </w:rPr>
+      </w:pPr>
+      <w:r>
+        <w:rPr>
+          <w:noProof/>
+        </w:rPr>
+        <w:drawing>
+          <wp:inline distT="0" distB="0" distL="0" distR="0" wp14:anchorId="2164594C" wp14:editId="040A37D6">
+            <wp:extent cx="5400040" cy="1417955"/>
+            <wp:effectExtent l="0" t="0" r="0" b="0"/>
+            <wp:docPr id="28" name="Imagem 28"/>
+            <wp:cNvGraphicFramePr>
+              <a:graphicFrameLocks xmlns:a="http://schemas.openxmlformats.org/drawingml/2006/main" noChangeAspect="1"/>
+            </wp:cNvGraphicFramePr>
+            <a:graphic xmlns:a="http://schemas.openxmlformats.org/drawingml/2006/main">
+              <a:graphicData uri="http://schemas.openxmlformats.org/drawingml/2006/picture">
+                <pic:pic xmlns:pic="http://schemas.openxmlformats.org/drawingml/2006/picture">
+                  <pic:nvPicPr>
+                    <pic:cNvPr id="1" name=""/>
+                    <pic:cNvPicPr/>
+                  </pic:nvPicPr>
+                  <pic:blipFill>
+                    <a:blip r:embed="rId34"/>
+                    <a:stretch>
+                      <a:fillRect/>
+                    </a:stretch>
+                  </pic:blipFill>
+                  <pic:spPr>
+                    <a:xfrm>
+                      <a:off x="0" y="0"/>
+                      <a:ext cx="5400040" cy="1417955"/>
+                    </a:xfrm>
+                    <a:prstGeom prst="rect">
+                      <a:avLst/>
+                    </a:prstGeom>
+                  </pic:spPr>
+                </pic:pic>
+              </a:graphicData>
+            </a:graphic>
+          </wp:inline>
+        </w:drawing>
+      </w:r>
+    </w:p>
+    <w:p>
+      <w:pPr>
+        <w:jc w:val="both"/>
+        <w:rPr>
+          <w:rFonts w:ascii="Arial" w:hAnsi="Arial" w:cs="Arial"/>
+          <w:sz w:val="24"/>
+          <w:szCs w:val="24"/>
+        </w:rPr>
+      </w:pPr>
+    </w:p>
+    <w:p>
+      <w:pPr>
+        <w:jc w:val="both"/>
+        <w:rPr>
+          <w:noProof/>
+        </w:rPr>
+      </w:pPr>
+    </w:p>
+    <w:p>
+      <w:pPr>
+        <w:jc w:val="both"/>
+        <w:rPr>
+          <w:rFonts w:ascii="Arial" w:hAnsi="Arial" w:cs="Arial"/>
+          <w:sz w:val="24"/>
+          <w:szCs w:val="24"/>
+        </w:rPr>
+      </w:pPr>
+      <w:r>
+        <w:rPr>
+          <w:rFonts w:ascii="Arial" w:hAnsi="Arial" w:cs="Arial"/>
+          <w:sz w:val="24"/>
+          <w:szCs w:val="24"/>
+        </w:rPr>
+        <w:t># api.py</w:t>
+      </w:r>
+    </w:p>
+    <w:p>
+      <w:pPr>
+        <w:jc w:val="both"/>
+        <w:rPr>
+          <w:rFonts w:ascii="Arial" w:hAnsi="Arial" w:cs="Arial"/>
+          <w:sz w:val="24"/>
+          <w:szCs w:val="24"/>
+        </w:rPr>
+      </w:pPr>
+      <w:r>
+        <w:rPr>
+          <w:noProof/>
+        </w:rPr>
+        <w:drawing>
+          <wp:inline distT="0" distB="0" distL="0" distR="0" wp14:anchorId="648F7FB4" wp14:editId="19C2BAB1">
+            <wp:extent cx="5400040" cy="1362075"/>
+            <wp:effectExtent l="0" t="0" r="0" b="9525"/>
+            <wp:docPr id="29" name="Imagem 29"/>
+            <wp:cNvGraphicFramePr>
+              <a:graphicFrameLocks xmlns:a="http://schemas.openxmlformats.org/drawingml/2006/main" noChangeAspect="1"/>
+            </wp:cNvGraphicFramePr>
+            <a:graphic xmlns:a="http://schemas.openxmlformats.org/drawingml/2006/main">
+              <a:graphicData uri="http://schemas.openxmlformats.org/drawingml/2006/picture">
+                <pic:pic xmlns:pic="http://schemas.openxmlformats.org/drawingml/2006/picture">
+                  <pic:nvPicPr>
+                    <pic:cNvPr id="1" name=""/>
+                    <pic:cNvPicPr/>
+                  </pic:nvPicPr>
+                  <pic:blipFill>
+                    <a:blip r:embed="rId35"/>
+                    <a:stretch>
+                      <a:fillRect/>
+                    </a:stretch>
+                  </pic:blipFill>
+                  <pic:spPr>
+                    <a:xfrm>
+                      <a:off x="0" y="0"/>
+                      <a:ext cx="5400040" cy="1362075"/>
+                    </a:xfrm>
+                    <a:prstGeom prst="rect">
+                      <a:avLst/>
+                    </a:prstGeom>
+                  </pic:spPr>
+                </pic:pic>
+              </a:graphicData>
+            </a:graphic>
+          </wp:inline>
+        </w:drawing>
+      </w:r>
+    </w:p>
+    <w:p>
+      <w:pPr>
+        <w:jc w:val="both"/>
+        <w:rPr>
+          <w:rFonts w:ascii="Arial" w:hAnsi="Arial" w:cs="Arial"/>
+          <w:sz w:val="24"/>
+          <w:szCs w:val="24"/>
+        </w:rPr>
+      </w:pPr>
+    </w:p>
+    <w:p>
+      <w:pPr>
+        <w:jc w:val="both"/>
+        <w:rPr>
+          <w:rFonts w:ascii="Arial" w:hAnsi="Arial" w:cs="Arial"/>
+          <w:sz w:val="24"/>
+          <w:szCs w:val="24"/>
+        </w:rPr>
+      </w:pPr>
+      <w:r>
+        <w:rPr>
+          <w:rFonts w:ascii="Arial" w:hAnsi="Arial" w:cs="Arial"/>
+          <w:sz w:val="24"/>
+          <w:szCs w:val="24"/>
+        </w:rPr>
+        <w:t xml:space="preserve"># app.py </w:t>
+      </w:r>
+    </w:p>
+    <w:p>
+      <w:pPr>
+        <w:jc w:val="both"/>
+        <w:rPr>
+          <w:rFonts w:ascii="Arial" w:hAnsi="Arial" w:cs="Arial"/>
+          <w:sz w:val="24"/>
+          <w:szCs w:val="24"/>
+        </w:rPr>
+      </w:pPr>
+      <w:r>
+        <w:rPr>
+          <w:noProof/>
+        </w:rPr>
+        <w:drawing>
+          <wp:inline distT="0" distB="0" distL="0" distR="0" wp14:anchorId="7DB75B14" wp14:editId="480BFE71">
+            <wp:extent cx="5400040" cy="1475105"/>
+            <wp:effectExtent l="0" t="0" r="0" b="0"/>
+            <wp:docPr id="30" name="Imagem 30"/>
+            <wp:cNvGraphicFramePr>
+              <a:graphicFrameLocks xmlns:a="http://schemas.openxmlformats.org/drawingml/2006/main" noChangeAspect="1"/>
+            </wp:cNvGraphicFramePr>
+            <a:graphic xmlns:a="http://schemas.openxmlformats.org/drawingml/2006/main">
+              <a:graphicData uri="http://schemas.openxmlformats.org/drawingml/2006/picture">
+                <pic:pic xmlns:pic="http://schemas.openxmlformats.org/drawingml/2006/picture">
+                  <pic:nvPicPr>
+                    <pic:cNvPr id="1" name=""/>
+                    <pic:cNvPicPr/>
+                  </pic:nvPicPr>
+                  <pic:blipFill>
+                    <a:blip r:embed="rId36"/>
+                    <a:stretch>
+                      <a:fillRect/>
+                    </a:stretch>
+                  </pic:blipFill>
+                  <pic:spPr>
+                    <a:xfrm>
+                      <a:off x="0" y="0"/>
+                      <a:ext cx="5400040" cy="1475105"/>
+                    </a:xfrm>
+                    <a:prstGeom prst="rect">
+                      <a:avLst/>
+                    </a:prstGeom>
+                  </pic:spPr>
+                </pic:pic>
+              </a:graphicData>
+            </a:graphic>
+          </wp:inline>
+        </w:drawing>
+      </w:r>
+    </w:p>
+    <w:p>
+      <w:pPr>
+        <w:jc w:val="both"/>
+        <w:rPr>
+          <w:rFonts w:ascii="Arial" w:hAnsi="Arial" w:cs="Arial"/>
+          <w:sz w:val="24"/>
+          <w:szCs w:val="24"/>
+        </w:rPr>
+      </w:pPr>
+    </w:p>
+    <w:p>
+      <w:pPr>
+        <w:jc w:val="both"/>
+        <w:rPr>
+          <w:rFonts w:ascii="Arial" w:hAnsi="Arial" w:cs="Arial"/>
+          <w:sz w:val="24"/>
+          <w:szCs w:val="24"/>
+        </w:rPr>
+      </w:pPr>
+      <w:r>
+        <w:rPr>
+          <w:rFonts w:ascii="Arial" w:hAnsi="Arial" w:cs="Arial"/>
+          <w:sz w:val="24"/>
+          <w:szCs w:val="24"/>
+        </w:rPr>
+        <w:t>Por fim, o tutorial mostra como criar m</w:t>
+      </w:r>
+      <w:r>
+        <w:rPr>
+          <w:rFonts w:ascii="Arial" w:hAnsi="Arial" w:cs="Arial"/>
+          <w:sz w:val="24"/>
+          <w:szCs w:val="24"/>
+        </w:rPr>
+        <w:t>iddlewares</w:t>
+      </w:r>
+      <w:r>
+        <w:rPr>
+          <w:rFonts w:ascii="Arial" w:hAnsi="Arial" w:cs="Arial"/>
+          <w:sz w:val="24"/>
+          <w:szCs w:val="24"/>
+        </w:rPr>
+        <w:t xml:space="preserve"> simples para a aplicação. </w:t>
+      </w:r>
+      <w:r>
+        <w:rPr>
+          <w:rFonts w:ascii="Arial" w:hAnsi="Arial" w:cs="Arial"/>
+          <w:sz w:val="24"/>
+          <w:szCs w:val="24"/>
+        </w:rPr>
+        <w:t>Middlewares são wrappers em torno de nosso aplicativo WSGI que têm a capacidade de modificar solicitações e respostas.</w:t>
+      </w:r>
+      <w:r>
+        <w:rPr>
+          <w:rFonts w:ascii="Arial" w:hAnsi="Arial" w:cs="Arial"/>
+          <w:sz w:val="24"/>
+          <w:szCs w:val="24"/>
+        </w:rPr>
+        <w:t xml:space="preserve"> Middlewares</w:t>
+      </w:r>
+      <w:r>
+        <w:t xml:space="preserve"> </w:t>
+      </w:r>
+      <w:r>
+        <w:rPr>
+          <w:rFonts w:ascii="Arial" w:hAnsi="Arial" w:cs="Arial"/>
+          <w:sz w:val="24"/>
+          <w:szCs w:val="24"/>
+        </w:rPr>
+        <w:t>são</w:t>
+      </w:r>
+      <w:r>
+        <w:rPr>
+          <w:rFonts w:ascii="Arial" w:hAnsi="Arial" w:cs="Arial"/>
+          <w:sz w:val="24"/>
+          <w:szCs w:val="24"/>
+        </w:rPr>
+        <w:t xml:space="preserve"> componente</w:t>
+      </w:r>
+      <w:r>
+        <w:rPr>
+          <w:rFonts w:ascii="Arial" w:hAnsi="Arial" w:cs="Arial"/>
+          <w:sz w:val="24"/>
+          <w:szCs w:val="24"/>
+        </w:rPr>
+        <w:t>s</w:t>
+      </w:r>
+      <w:r>
+        <w:rPr>
+          <w:rFonts w:ascii="Arial" w:hAnsi="Arial" w:cs="Arial"/>
+          <w:sz w:val="24"/>
+          <w:szCs w:val="24"/>
+        </w:rPr>
+        <w:t xml:space="preserve"> que pode modificar uma solicitação e/ou resposta HTTP e é projetado para ser encadeado para formar um pipeline de mudanças comportamentais durante o processamento da solicitação. Exemplos de tarefas de middleware podem ser registro de solicitações e autenticação HTTP.</w:t>
+      </w:r>
+    </w:p>
+    <w:p>
+      <w:pPr>
+        <w:jc w:val="both"/>
+        <w:rPr>
+          <w:rFonts w:ascii="Arial" w:hAnsi="Arial" w:cs="Arial"/>
+          <w:sz w:val="24"/>
+          <w:szCs w:val="24"/>
+        </w:rPr>
+      </w:pPr>
+      <w:r>
+        <w:rPr>
+          <w:rFonts w:ascii="Arial" w:hAnsi="Arial" w:cs="Arial"/>
+          <w:sz w:val="24"/>
+          <w:szCs w:val="24"/>
+        </w:rPr>
+        <w:t>Na função __call__</w:t>
+      </w:r>
+      <w:r>
+        <w:rPr>
+          <w:rFonts w:ascii="Arial" w:hAnsi="Arial" w:cs="Arial"/>
+          <w:sz w:val="24"/>
+          <w:szCs w:val="24"/>
+        </w:rPr>
+        <w:t xml:space="preserve"> em api.py</w:t>
+      </w:r>
+      <w:r>
+        <w:rPr>
+          <w:rFonts w:ascii="Arial" w:hAnsi="Arial" w:cs="Arial"/>
+          <w:sz w:val="24"/>
+          <w:szCs w:val="24"/>
+        </w:rPr>
+        <w:t>, houve uma modificação para a aplicação entender quando se deve chamar a função WhiteNoise()</w:t>
+      </w:r>
+      <w:r>
+        <w:rPr>
+          <w:rFonts w:ascii="Arial" w:hAnsi="Arial" w:cs="Arial"/>
+          <w:sz w:val="24"/>
+          <w:szCs w:val="24"/>
+        </w:rPr>
+        <w:t xml:space="preserve">. Já em app.py, temo exemplo de como criar um middleware simples que notifica todas as requisições da aplicação no terminal. </w:t>
+      </w:r>
     </w:p>
     <w:sectPr>
       <w:pgSz w:w="11906" w:h="16838"/>

</xml_diff>